<commit_message>
roles has been mostly done
</commit_message>
<xml_diff>
--- a/Report.docx
+++ b/Report.docx
@@ -11,6 +11,358 @@
         <w:t>EPIC REPORT</w:t>
       </w:r>
     </w:p>
+    <w:p/>
+    <w:p/>
+    <w:p/>
+    <w:p>
+      <w:pPr>
+        <w:pStyle w:val="Heading2"/>
+      </w:pPr>
+      <w:r>
+        <w:t>Roles:</w:t>
+      </w:r>
+    </w:p>
+    <w:p>
+      <w:r>
+        <w:t>Made roles:</w:t>
+      </w:r>
+    </w:p>
+    <w:p>
+      <w:pPr>
+        <w:pStyle w:val="ListParagraph"/>
+        <w:numPr>
+          <w:ilvl w:val="0"/>
+          <w:numId w:val="1"/>
+        </w:numPr>
+      </w:pPr>
+      <w:r>
+        <w:t>Admin</w:t>
+      </w:r>
+    </w:p>
+    <w:p>
+      <w:pPr>
+        <w:pStyle w:val="ListParagraph"/>
+        <w:numPr>
+          <w:ilvl w:val="0"/>
+          <w:numId w:val="1"/>
+        </w:numPr>
+      </w:pPr>
+      <w:r>
+        <w:t>Employee</w:t>
+      </w:r>
+    </w:p>
+    <w:p>
+      <w:pPr>
+        <w:pStyle w:val="ListParagraph"/>
+        <w:numPr>
+          <w:ilvl w:val="0"/>
+          <w:numId w:val="1"/>
+        </w:numPr>
+      </w:pPr>
+      <w:r>
+        <w:t>T</w:t>
+      </w:r>
+      <w:r>
+        <w:t>rainee</w:t>
+      </w:r>
+    </w:p>
+    <w:p>
+      <w:pPr>
+        <w:pStyle w:val="ListParagraph"/>
+        <w:numPr>
+          <w:ilvl w:val="0"/>
+          <w:numId w:val="1"/>
+        </w:numPr>
+      </w:pPr>
+      <w:proofErr w:type="spellStart"/>
+      <w:r>
+        <w:t>Views_only</w:t>
+      </w:r>
+      <w:proofErr w:type="spellEnd"/>
+    </w:p>
+    <w:p/>
+    <w:p/>
+    <w:p>
+      <w:r>
+        <w:t xml:space="preserve">We gave admin superuser </w:t>
+      </w:r>
+      <w:r>
+        <w:t>status.</w:t>
+      </w:r>
+    </w:p>
+    <w:p>
+      <w:r>
+        <w:t xml:space="preserve">We gave employee predefined role </w:t>
+      </w:r>
+      <w:r>
+        <w:t>‘</w:t>
+      </w:r>
+      <w:proofErr w:type="spellStart"/>
+      <w:r>
+        <w:rPr>
+          <w:rFonts w:eastAsia="Times New Roman" w:cs="Open Sans"/>
+          <w:color w:val="212529"/>
+          <w:kern w:val="0"/>
+          <w:lang w:val="en-FI" w:eastAsia="en-FI"/>
+          <w14:ligatures w14:val="none"/>
+        </w:rPr>
+        <w:t>pg_read_all_data</w:t>
+      </w:r>
+      <w:proofErr w:type="spellEnd"/>
+      <w:r>
+        <w:rPr>
+          <w:rFonts w:eastAsia="Times New Roman" w:cs="Open Sans"/>
+          <w:color w:val="212529"/>
+          <w:kern w:val="0"/>
+          <w:lang w:val="en-FI" w:eastAsia="en-FI"/>
+          <w14:ligatures w14:val="none"/>
+        </w:rPr>
+        <w:t>’ which gives:</w:t>
+      </w:r>
+      <w:r>
+        <w:rPr>
+          <w:rFonts w:eastAsia="Times New Roman" w:cs="Open Sans"/>
+          <w:color w:val="212529"/>
+          <w:kern w:val="0"/>
+          <w:lang w:val="en-FI" w:eastAsia="en-FI"/>
+          <w14:ligatures w14:val="none"/>
+        </w:rPr>
+        <w:t xml:space="preserve"> </w:t>
+      </w:r>
+      <w:r>
+        <w:rPr>
+          <w:rFonts w:eastAsia="Times New Roman" w:cs="Open Sans"/>
+          <w:color w:val="212529"/>
+          <w:kern w:val="0"/>
+          <w:lang w:val="en-FI" w:eastAsia="en-FI"/>
+          <w14:ligatures w14:val="none"/>
+        </w:rPr>
+        <w:t>“</w:t>
+      </w:r>
+      <w:r>
+        <w:rPr>
+          <w:rFonts w:eastAsia="Times New Roman" w:cs="Open Sans"/>
+          <w:color w:val="212529"/>
+          <w:kern w:val="0"/>
+          <w:lang w:val="en-FI" w:eastAsia="en-FI"/>
+          <w14:ligatures w14:val="none"/>
+        </w:rPr>
+        <w:t>Read all data (tables, views, sequences), as if having </w:t>
+      </w:r>
+      <w:r>
+        <w:rPr>
+          <w:rFonts w:eastAsia="Times New Roman" w:cs="Courier New"/>
+          <w:color w:val="212529"/>
+          <w:kern w:val="0"/>
+          <w:lang w:val="en-FI" w:eastAsia="en-FI"/>
+          <w14:ligatures w14:val="none"/>
+        </w:rPr>
+        <w:t>SELECT</w:t>
+      </w:r>
+      <w:r>
+        <w:rPr>
+          <w:rFonts w:eastAsia="Times New Roman" w:cs="Open Sans"/>
+          <w:color w:val="212529"/>
+          <w:kern w:val="0"/>
+          <w:lang w:val="en-FI" w:eastAsia="en-FI"/>
+          <w14:ligatures w14:val="none"/>
+        </w:rPr>
+        <w:t> rights on those objects, and USAGE rights on all schemas, even without having it explicitly. This role does not have the role attribute </w:t>
+      </w:r>
+      <w:r>
+        <w:rPr>
+          <w:rFonts w:eastAsia="Times New Roman" w:cs="Courier New"/>
+          <w:color w:val="212529"/>
+          <w:kern w:val="0"/>
+          <w:lang w:val="en-FI" w:eastAsia="en-FI"/>
+          <w14:ligatures w14:val="none"/>
+        </w:rPr>
+        <w:t>BYPASSRLS</w:t>
+      </w:r>
+      <w:r>
+        <w:rPr>
+          <w:rFonts w:eastAsia="Times New Roman" w:cs="Open Sans"/>
+          <w:color w:val="212529"/>
+          <w:kern w:val="0"/>
+          <w:lang w:val="en-FI" w:eastAsia="en-FI"/>
+          <w14:ligatures w14:val="none"/>
+        </w:rPr>
+        <w:t> set. If RLS is being used, an administrator may wish to set </w:t>
+      </w:r>
+      <w:r>
+        <w:rPr>
+          <w:rFonts w:eastAsia="Times New Roman" w:cs="Courier New"/>
+          <w:color w:val="212529"/>
+          <w:kern w:val="0"/>
+          <w:lang w:val="en-FI" w:eastAsia="en-FI"/>
+          <w14:ligatures w14:val="none"/>
+        </w:rPr>
+        <w:t>BYPASSRLS</w:t>
+      </w:r>
+      <w:r>
+        <w:rPr>
+          <w:rFonts w:eastAsia="Times New Roman" w:cs="Open Sans"/>
+          <w:color w:val="212529"/>
+          <w:kern w:val="0"/>
+          <w:lang w:val="en-FI" w:eastAsia="en-FI"/>
+          <w14:ligatures w14:val="none"/>
+        </w:rPr>
+        <w:t xml:space="preserve"> on roles which this role is </w:t>
+      </w:r>
+      <w:proofErr w:type="spellStart"/>
+      <w:r>
+        <w:rPr>
+          <w:rFonts w:eastAsia="Times New Roman" w:cs="Open Sans"/>
+          <w:color w:val="212529"/>
+          <w:kern w:val="0"/>
+          <w:lang w:val="en-FI" w:eastAsia="en-FI"/>
+          <w14:ligatures w14:val="none"/>
+        </w:rPr>
+        <w:t>GRANTed</w:t>
+      </w:r>
+      <w:proofErr w:type="spellEnd"/>
+      <w:r>
+        <w:rPr>
+          <w:rFonts w:eastAsia="Times New Roman" w:cs="Open Sans"/>
+          <w:color w:val="212529"/>
+          <w:kern w:val="0"/>
+          <w:lang w:val="en-FI" w:eastAsia="en-FI"/>
+          <w14:ligatures w14:val="none"/>
+        </w:rPr>
+        <w:t xml:space="preserve"> to.</w:t>
+      </w:r>
+      <w:r>
+        <w:rPr>
+          <w:rFonts w:eastAsia="Times New Roman" w:cs="Open Sans"/>
+          <w:color w:val="212529"/>
+          <w:kern w:val="0"/>
+          <w:lang w:val="en-FI" w:eastAsia="en-FI"/>
+          <w14:ligatures w14:val="none"/>
+        </w:rPr>
+        <w:t xml:space="preserve">” – </w:t>
+      </w:r>
+      <w:proofErr w:type="spellStart"/>
+      <w:r>
+        <w:rPr>
+          <w:rFonts w:eastAsia="Times New Roman" w:cs="Open Sans"/>
+          <w:color w:val="212529"/>
+          <w:kern w:val="0"/>
+          <w:lang w:val="en-FI" w:eastAsia="en-FI"/>
+          <w14:ligatures w14:val="none"/>
+        </w:rPr>
+        <w:t>postgresql</w:t>
+      </w:r>
+      <w:proofErr w:type="spellEnd"/>
+      <w:r>
+        <w:rPr>
+          <w:rFonts w:eastAsia="Times New Roman" w:cs="Open Sans"/>
+          <w:color w:val="212529"/>
+          <w:kern w:val="0"/>
+          <w:lang w:val="en-FI" w:eastAsia="en-FI"/>
+          <w14:ligatures w14:val="none"/>
+        </w:rPr>
+        <w:t xml:space="preserve"> documentation, e-documentation, referenced [21/</w:t>
+      </w:r>
+      <w:r>
+        <w:rPr>
+          <w:rFonts w:eastAsia="Times New Roman" w:cs="Open Sans"/>
+          <w:color w:val="212529"/>
+          <w:kern w:val="0"/>
+          <w:lang w:val="en-FI" w:eastAsia="en-FI"/>
+          <w14:ligatures w14:val="none"/>
+        </w:rPr>
+        <w:t>0</w:t>
+      </w:r>
+      <w:r>
+        <w:rPr>
+          <w:rFonts w:eastAsia="Times New Roman" w:cs="Open Sans"/>
+          <w:color w:val="212529"/>
+          <w:kern w:val="0"/>
+          <w:lang w:val="en-FI" w:eastAsia="en-FI"/>
+          <w14:ligatures w14:val="none"/>
+        </w:rPr>
+        <w:t>4/2024], available at</w:t>
+      </w:r>
+      <w:r>
+        <w:t xml:space="preserve"> </w:t>
+      </w:r>
+      <w:hyperlink r:id="rId5" w:history="1">
+        <w:r>
+          <w:rPr>
+            <w:rStyle w:val="Hyperlink"/>
+            <w:rFonts w:eastAsia="Times New Roman" w:cs="Open Sans"/>
+            <w:kern w:val="0"/>
+            <w:lang w:val="en-FI" w:eastAsia="en-FI"/>
+            <w14:ligatures w14:val="none"/>
+          </w:rPr>
+          <w:t>https://www.postgresql.org/docs/current/predefined-roles.html</w:t>
+        </w:r>
+      </w:hyperlink>
+      <w:r>
+        <w:rPr>
+          <w:rFonts w:eastAsia="Times New Roman" w:cs="Open Sans"/>
+          <w:color w:val="212529"/>
+          <w:kern w:val="0"/>
+          <w:lang w:val="en-FI" w:eastAsia="en-FI"/>
+          <w14:ligatures w14:val="none"/>
+        </w:rPr>
+        <w:t xml:space="preserve"> </w:t>
+      </w:r>
+    </w:p>
+    <w:p>
+      <w:r>
+        <w:t>Trainee has been granted ability to read</w:t>
+      </w:r>
+      <w:r>
+        <w:t xml:space="preserve"> </w:t>
+      </w:r>
+      <w:r>
+        <w:t xml:space="preserve">tables project, customer, </w:t>
+      </w:r>
+      <w:proofErr w:type="spellStart"/>
+      <w:r>
+        <w:t>geo_location</w:t>
+      </w:r>
+      <w:proofErr w:type="spellEnd"/>
+      <w:r>
+        <w:t xml:space="preserve">, and </w:t>
+      </w:r>
+      <w:proofErr w:type="spellStart"/>
+      <w:r>
+        <w:t>project_role</w:t>
+      </w:r>
+      <w:proofErr w:type="spellEnd"/>
+      <w:r>
+        <w:t xml:space="preserve">. It also has permission to see </w:t>
+      </w:r>
+      <w:proofErr w:type="spellStart"/>
+      <w:r>
+        <w:t>traineeView</w:t>
+      </w:r>
+      <w:proofErr w:type="spellEnd"/>
+      <w:r>
+        <w:t xml:space="preserve"> which consists information from employee table rows id, name and email.</w:t>
+      </w:r>
+    </w:p>
+    <w:p/>
+    <w:p>
+      <w:proofErr w:type="spellStart"/>
+      <w:r>
+        <w:t>Views_only</w:t>
+      </w:r>
+      <w:proofErr w:type="spellEnd"/>
+      <w:r>
+        <w:t xml:space="preserve"> is W.I.P</w:t>
+      </w:r>
+    </w:p>
+    <w:p/>
+    <w:p>
+      <w:pPr>
+        <w:rPr>
+          <w:lang w:val="en-FI"/>
+        </w:rPr>
+      </w:pPr>
+    </w:p>
     <w:sectPr>
       <w:pgSz w:w="11906" w:h="16838"/>
       <w:pgMar w:top="1440" w:right="1440" w:bottom="1440" w:left="1440" w:header="708" w:footer="708" w:gutter="0"/>
@@ -19,6 +371,126 @@
     </w:sectPr>
   </w:body>
 </w:document>
+</file>
+
+<file path=word/numbering.xml><?xml version="1.0" encoding="utf-8"?>
+<w:numbering xmlns:wpc="http://schemas.microsoft.com/office/word/2010/wordprocessingCanvas" xmlns:cx="http://schemas.microsoft.com/office/drawing/2014/chartex" xmlns:cx1="http://schemas.microsoft.com/office/drawing/2015/9/8/chartex" xmlns:cx2="http://schemas.microsoft.com/office/drawing/2015/10/21/chartex" xmlns:cx3="http://schemas.microsoft.com/office/drawing/2016/5/9/chartex" xmlns:cx4="http://schemas.microsoft.com/office/drawing/2016/5/10/chartex" xmlns:cx5="http://schemas.microsoft.com/office/drawing/2016/5/11/chartex" xmlns:cx6="http://schemas.microsoft.com/office/drawing/2016/5/12/chartex" xmlns:cx7="http://schemas.microsoft.com/office/drawing/2016/5/13/chartex" xmlns:cx8="http://schemas.microsoft.com/office/drawing/2016/5/14/chartex" xmlns:mc="http://schemas.openxmlformats.org/markup-compatibility/2006" xmlns:aink="http://schemas.microsoft.com/office/drawing/2016/ink" xmlns:am3d="http://schemas.microsoft.com/office/drawing/2017/model3d" xmlns:o="urn:schemas-microsoft-com:office:office" xmlns:oel="http://schemas.microsoft.com/office/2019/extlst" xmlns:r="http://schemas.openxmlformats.org/officeDocument/2006/relationships" xmlns:m="http://schemas.openxmlformats.org/officeDocument/2006/math" xmlns:v="urn:schemas-microsoft-com:vml" xmlns:wp14="http://schemas.microsoft.com/office/word/2010/wordprocessingDrawing" xmlns:wp="http://schemas.openxmlformats.org/drawingml/2006/wordprocessingDrawing" xmlns:w10="urn:schemas-microsoft-com:office:word" xmlns:w="http://schemas.openxmlformats.org/wordprocessingml/2006/main" xmlns:w14="http://schemas.microsoft.com/office/word/2010/wordml" xmlns:w15="http://schemas.microsoft.com/office/word/2012/wordml" xmlns:w16cex="http://schemas.microsoft.com/office/word/2018/wordml/cex" xmlns:w16cid="http://schemas.microsoft.com/office/word/2016/wordml/cid" xmlns:w16="http://schemas.microsoft.com/office/word/2018/wordml" xmlns:w16sdtdh="http://schemas.microsoft.com/office/word/2020/wordml/sdtdatahash" xmlns:w16se="http://schemas.microsoft.com/office/word/2015/wordml/symex" xmlns:wpg="http://schemas.microsoft.com/office/word/2010/wordprocessingGroup" xmlns:wpi="http://schemas.microsoft.com/office/word/2010/wordprocessingInk" xmlns:wne="http://schemas.microsoft.com/office/word/2006/wordml" xmlns:wps="http://schemas.microsoft.com/office/word/2010/wordprocessingShape" mc:Ignorable="w14 w15 w16se w16cid w16 w16cex w16sdtdh wp14">
+  <w:abstractNum w:abstractNumId="0" w15:restartNumberingAfterBreak="0">
+    <w:nsid w:val="444D7F42"/>
+    <w:multiLevelType w:val="hybridMultilevel"/>
+    <w:tmpl w:val="C8EEF472"/>
+    <w:lvl w:ilvl="0" w:tplc="A5C8736E">
+      <w:numFmt w:val="bullet"/>
+      <w:lvlText w:val=""/>
+      <w:lvlJc w:val="left"/>
+      <w:pPr>
+        <w:ind w:left="720" w:hanging="360"/>
+      </w:pPr>
+      <w:rPr>
+        <w:rFonts w:ascii="Symbol" w:eastAsiaTheme="minorHAnsi" w:hAnsi="Symbol" w:cstheme="minorBidi" w:hint="default"/>
+      </w:rPr>
+    </w:lvl>
+    <w:lvl w:ilvl="1" w:tplc="20000003" w:tentative="1">
+      <w:start w:val="1"/>
+      <w:numFmt w:val="bullet"/>
+      <w:lvlText w:val="o"/>
+      <w:lvlJc w:val="left"/>
+      <w:pPr>
+        <w:ind w:left="1440" w:hanging="360"/>
+      </w:pPr>
+      <w:rPr>
+        <w:rFonts w:ascii="Courier New" w:hAnsi="Courier New" w:cs="Courier New" w:hint="default"/>
+      </w:rPr>
+    </w:lvl>
+    <w:lvl w:ilvl="2" w:tplc="20000005" w:tentative="1">
+      <w:start w:val="1"/>
+      <w:numFmt w:val="bullet"/>
+      <w:lvlText w:val=""/>
+      <w:lvlJc w:val="left"/>
+      <w:pPr>
+        <w:ind w:left="2160" w:hanging="360"/>
+      </w:pPr>
+      <w:rPr>
+        <w:rFonts w:ascii="Wingdings" w:hAnsi="Wingdings" w:hint="default"/>
+      </w:rPr>
+    </w:lvl>
+    <w:lvl w:ilvl="3" w:tplc="20000001" w:tentative="1">
+      <w:start w:val="1"/>
+      <w:numFmt w:val="bullet"/>
+      <w:lvlText w:val=""/>
+      <w:lvlJc w:val="left"/>
+      <w:pPr>
+        <w:ind w:left="2880" w:hanging="360"/>
+      </w:pPr>
+      <w:rPr>
+        <w:rFonts w:ascii="Symbol" w:hAnsi="Symbol" w:hint="default"/>
+      </w:rPr>
+    </w:lvl>
+    <w:lvl w:ilvl="4" w:tplc="20000003" w:tentative="1">
+      <w:start w:val="1"/>
+      <w:numFmt w:val="bullet"/>
+      <w:lvlText w:val="o"/>
+      <w:lvlJc w:val="left"/>
+      <w:pPr>
+        <w:ind w:left="3600" w:hanging="360"/>
+      </w:pPr>
+      <w:rPr>
+        <w:rFonts w:ascii="Courier New" w:hAnsi="Courier New" w:cs="Courier New" w:hint="default"/>
+      </w:rPr>
+    </w:lvl>
+    <w:lvl w:ilvl="5" w:tplc="20000005" w:tentative="1">
+      <w:start w:val="1"/>
+      <w:numFmt w:val="bullet"/>
+      <w:lvlText w:val=""/>
+      <w:lvlJc w:val="left"/>
+      <w:pPr>
+        <w:ind w:left="4320" w:hanging="360"/>
+      </w:pPr>
+      <w:rPr>
+        <w:rFonts w:ascii="Wingdings" w:hAnsi="Wingdings" w:hint="default"/>
+      </w:rPr>
+    </w:lvl>
+    <w:lvl w:ilvl="6" w:tplc="20000001" w:tentative="1">
+      <w:start w:val="1"/>
+      <w:numFmt w:val="bullet"/>
+      <w:lvlText w:val=""/>
+      <w:lvlJc w:val="left"/>
+      <w:pPr>
+        <w:ind w:left="5040" w:hanging="360"/>
+      </w:pPr>
+      <w:rPr>
+        <w:rFonts w:ascii="Symbol" w:hAnsi="Symbol" w:hint="default"/>
+      </w:rPr>
+    </w:lvl>
+    <w:lvl w:ilvl="7" w:tplc="20000003" w:tentative="1">
+      <w:start w:val="1"/>
+      <w:numFmt w:val="bullet"/>
+      <w:lvlText w:val="o"/>
+      <w:lvlJc w:val="left"/>
+      <w:pPr>
+        <w:ind w:left="5760" w:hanging="360"/>
+      </w:pPr>
+      <w:rPr>
+        <w:rFonts w:ascii="Courier New" w:hAnsi="Courier New" w:cs="Courier New" w:hint="default"/>
+      </w:rPr>
+    </w:lvl>
+    <w:lvl w:ilvl="8" w:tplc="20000005" w:tentative="1">
+      <w:start w:val="1"/>
+      <w:numFmt w:val="bullet"/>
+      <w:lvlText w:val=""/>
+      <w:lvlJc w:val="left"/>
+      <w:pPr>
+        <w:ind w:left="6480" w:hanging="360"/>
+      </w:pPr>
+      <w:rPr>
+        <w:rFonts w:ascii="Wingdings" w:hAnsi="Wingdings" w:hint="default"/>
+      </w:rPr>
+    </w:lvl>
+  </w:abstractNum>
+  <w:num w:numId="1" w16cid:durableId="824472859">
+    <w:abstractNumId w:val="0"/>
+  </w:num>
+</w:numbering>
 </file>
 
 <file path=word/styles.xml><?xml version="1.0" encoding="utf-8"?>
@@ -449,7 +921,6 @@
     <w:next w:val="Normal"/>
     <w:link w:val="Heading2Char"/>
     <w:uiPriority w:val="9"/>
-    <w:semiHidden/>
     <w:unhideWhenUsed/>
     <w:qFormat/>
     <w:rsid w:val="00C17D7A"/>
@@ -666,7 +1137,6 @@
     <w:basedOn w:val="DefaultParagraphFont"/>
     <w:link w:val="Heading2"/>
     <w:uiPriority w:val="9"/>
-    <w:semiHidden/>
     <w:rsid w:val="00C17D7A"/>
     <w:rPr>
       <w:rFonts w:asciiTheme="majorHAnsi" w:eastAsiaTheme="majorEastAsia" w:hAnsiTheme="majorHAnsi" w:cstheme="majorBidi"/>
@@ -936,6 +1406,42 @@
       <w:smallCaps/>
       <w:color w:val="0F4761" w:themeColor="accent1" w:themeShade="BF"/>
       <w:spacing w:val="5"/>
+    </w:rPr>
+  </w:style>
+  <w:style w:type="character" w:styleId="HTMLCode">
+    <w:name w:val="HTML Code"/>
+    <w:basedOn w:val="DefaultParagraphFont"/>
+    <w:uiPriority w:val="99"/>
+    <w:semiHidden/>
+    <w:unhideWhenUsed/>
+    <w:rsid w:val="0056433F"/>
+    <w:rPr>
+      <w:rFonts w:ascii="Courier New" w:eastAsia="Times New Roman" w:hAnsi="Courier New" w:cs="Courier New"/>
+      <w:sz w:val="20"/>
+      <w:szCs w:val="20"/>
+    </w:rPr>
+  </w:style>
+  <w:style w:type="character" w:styleId="Hyperlink">
+    <w:name w:val="Hyperlink"/>
+    <w:basedOn w:val="DefaultParagraphFont"/>
+    <w:uiPriority w:val="99"/>
+    <w:unhideWhenUsed/>
+    <w:rsid w:val="0056433F"/>
+    <w:rPr>
+      <w:color w:val="0000FF"/>
+      <w:u w:val="single"/>
+    </w:rPr>
+  </w:style>
+  <w:style w:type="character" w:styleId="UnresolvedMention">
+    <w:name w:val="Unresolved Mention"/>
+    <w:basedOn w:val="DefaultParagraphFont"/>
+    <w:uiPriority w:val="99"/>
+    <w:semiHidden/>
+    <w:unhideWhenUsed/>
+    <w:rsid w:val="0056433F"/>
+    <w:rPr>
+      <w:color w:val="605E5C"/>
+      <w:shd w:val="clear" w:color="auto" w:fill="E1DFDD"/>
     </w:rPr>
   </w:style>
 </w:styles>

</xml_diff>

<commit_message>
added and completed triggers section
</commit_message>
<xml_diff>
--- a/Report.docx
+++ b/Report.docx
@@ -74,11 +74,9 @@
           <w:numId w:val="1"/>
         </w:numPr>
       </w:pPr>
-      <w:proofErr w:type="spellStart"/>
       <w:r>
         <w:t>Views_only</w:t>
       </w:r>
-      <w:proofErr w:type="spellEnd"/>
     </w:p>
     <w:p/>
     <w:p/>
@@ -90,61 +88,69 @@
         <w:t>status.</w:t>
       </w:r>
     </w:p>
-    <w:p>
-      <w:r>
-        <w:t xml:space="preserve">We gave employee predefined role </w:t>
-      </w:r>
-      <w:r>
-        <w:t>‘</w:t>
-      </w:r>
-      <w:proofErr w:type="spellStart"/>
-      <w:r>
+    <w:p/>
+    <w:p>
+      <w:pPr>
         <w:rPr>
           <w:rFonts w:eastAsia="Times New Roman" w:cs="Open Sans"/>
           <w:color w:val="212529"/>
           <w:kern w:val="0"/>
-          <w:lang w:val="en-FI" w:eastAsia="en-FI"/>
+          <w:lang w:eastAsia="en-FI"/>
           <w14:ligatures w14:val="none"/>
         </w:rPr>
-        <w:t>pg_read_all_data</w:t>
-      </w:r>
-      <w:proofErr w:type="spellEnd"/>
+      </w:pPr>
+      <w:r>
+        <w:t xml:space="preserve">We gave employee predefined role </w:t>
+      </w:r>
+      <w:r>
+        <w:t>‘</w:t>
+      </w:r>
       <w:r>
         <w:rPr>
           <w:rFonts w:eastAsia="Times New Roman" w:cs="Open Sans"/>
           <w:color w:val="212529"/>
           <w:kern w:val="0"/>
-          <w:lang w:val="en-FI" w:eastAsia="en-FI"/>
+          <w:lang w:eastAsia="en-FI"/>
           <w14:ligatures w14:val="none"/>
         </w:rPr>
-        <w:t>’ which gives:</w:t>
+        <w:t>pg_read_all_data</w:t>
       </w:r>
       <w:r>
         <w:rPr>
           <w:rFonts w:eastAsia="Times New Roman" w:cs="Open Sans"/>
           <w:color w:val="212529"/>
           <w:kern w:val="0"/>
-          <w:lang w:val="en-FI" w:eastAsia="en-FI"/>
+          <w:lang w:eastAsia="en-FI"/>
           <w14:ligatures w14:val="none"/>
         </w:rPr>
-        <w:t xml:space="preserve"> </w:t>
+        <w:t>’ which gives:</w:t>
       </w:r>
       <w:r>
         <w:rPr>
           <w:rFonts w:eastAsia="Times New Roman" w:cs="Open Sans"/>
           <w:color w:val="212529"/>
           <w:kern w:val="0"/>
-          <w:lang w:val="en-FI" w:eastAsia="en-FI"/>
+          <w:lang w:eastAsia="en-FI"/>
           <w14:ligatures w14:val="none"/>
         </w:rPr>
-        <w:t>“</w:t>
+        <w:t xml:space="preserve"> </w:t>
       </w:r>
       <w:r>
         <w:rPr>
           <w:rFonts w:eastAsia="Times New Roman" w:cs="Open Sans"/>
           <w:color w:val="212529"/>
           <w:kern w:val="0"/>
-          <w:lang w:val="en-FI" w:eastAsia="en-FI"/>
+          <w:lang w:eastAsia="en-FI"/>
+          <w14:ligatures w14:val="none"/>
+        </w:rPr>
+        <w:t>“</w:t>
+      </w:r>
+      <w:r>
+        <w:rPr>
+          <w:rFonts w:eastAsia="Times New Roman" w:cs="Open Sans"/>
+          <w:color w:val="212529"/>
+          <w:kern w:val="0"/>
+          <w:lang w:eastAsia="en-FI"/>
           <w14:ligatures w14:val="none"/>
         </w:rPr>
         <w:t>Read all data (tables, views, sequences), as if having </w:t>
@@ -154,7 +160,7 @@
           <w:rFonts w:eastAsia="Times New Roman" w:cs="Courier New"/>
           <w:color w:val="212529"/>
           <w:kern w:val="0"/>
-          <w:lang w:val="en-FI" w:eastAsia="en-FI"/>
+          <w:lang w:eastAsia="en-FI"/>
           <w14:ligatures w14:val="none"/>
         </w:rPr>
         <w:t>SELECT</w:t>
@@ -164,7 +170,7 @@
           <w:rFonts w:eastAsia="Times New Roman" w:cs="Open Sans"/>
           <w:color w:val="212529"/>
           <w:kern w:val="0"/>
-          <w:lang w:val="en-FI" w:eastAsia="en-FI"/>
+          <w:lang w:eastAsia="en-FI"/>
           <w14:ligatures w14:val="none"/>
         </w:rPr>
         <w:t> rights on those objects, and USAGE rights on all schemas, even without having it explicitly. This role does not have the role attribute </w:t>
@@ -174,7 +180,7 @@
           <w:rFonts w:eastAsia="Times New Roman" w:cs="Courier New"/>
           <w:color w:val="212529"/>
           <w:kern w:val="0"/>
-          <w:lang w:val="en-FI" w:eastAsia="en-FI"/>
+          <w:lang w:eastAsia="en-FI"/>
           <w14:ligatures w14:val="none"/>
         </w:rPr>
         <w:t>BYPASSRLS</w:t>
@@ -184,7 +190,7 @@
           <w:rFonts w:eastAsia="Times New Roman" w:cs="Open Sans"/>
           <w:color w:val="212529"/>
           <w:kern w:val="0"/>
-          <w:lang w:val="en-FI" w:eastAsia="en-FI"/>
+          <w:lang w:eastAsia="en-FI"/>
           <w14:ligatures w14:val="none"/>
         </w:rPr>
         <w:t> set. If RLS is being used, an administrator may wish to set </w:t>
@@ -194,7 +200,7 @@
           <w:rFonts w:eastAsia="Times New Roman" w:cs="Courier New"/>
           <w:color w:val="212529"/>
           <w:kern w:val="0"/>
-          <w:lang w:val="en-FI" w:eastAsia="en-FI"/>
+          <w:lang w:eastAsia="en-FI"/>
           <w14:ligatures w14:val="none"/>
         </w:rPr>
         <w:t>BYPASSRLS</w:t>
@@ -204,81 +210,37 @@
           <w:rFonts w:eastAsia="Times New Roman" w:cs="Open Sans"/>
           <w:color w:val="212529"/>
           <w:kern w:val="0"/>
-          <w:lang w:val="en-FI" w:eastAsia="en-FI"/>
+          <w:lang w:eastAsia="en-FI"/>
           <w14:ligatures w14:val="none"/>
         </w:rPr>
-        <w:t xml:space="preserve"> on roles which this role is </w:t>
-      </w:r>
-      <w:proofErr w:type="spellStart"/>
+        <w:t> on roles which this role is GRANTed to.</w:t>
+      </w:r>
       <w:r>
         <w:rPr>
           <w:rFonts w:eastAsia="Times New Roman" w:cs="Open Sans"/>
           <w:color w:val="212529"/>
           <w:kern w:val="0"/>
-          <w:lang w:val="en-FI" w:eastAsia="en-FI"/>
+          <w:lang w:eastAsia="en-FI"/>
           <w14:ligatures w14:val="none"/>
         </w:rPr>
-        <w:t>GRANTed</w:t>
-      </w:r>
-      <w:proofErr w:type="spellEnd"/>
+        <w:t>” – postgresql documentation, e-documentation, referenced [21/</w:t>
+      </w:r>
       <w:r>
         <w:rPr>
           <w:rFonts w:eastAsia="Times New Roman" w:cs="Open Sans"/>
           <w:color w:val="212529"/>
           <w:kern w:val="0"/>
-          <w:lang w:val="en-FI" w:eastAsia="en-FI"/>
+          <w:lang w:eastAsia="en-FI"/>
           <w14:ligatures w14:val="none"/>
         </w:rPr>
-        <w:t xml:space="preserve"> to.</w:t>
+        <w:t>0</w:t>
       </w:r>
       <w:r>
         <w:rPr>
           <w:rFonts w:eastAsia="Times New Roman" w:cs="Open Sans"/>
           <w:color w:val="212529"/>
           <w:kern w:val="0"/>
-          <w:lang w:val="en-FI" w:eastAsia="en-FI"/>
-          <w14:ligatures w14:val="none"/>
-        </w:rPr>
-        <w:t xml:space="preserve">” – </w:t>
-      </w:r>
-      <w:proofErr w:type="spellStart"/>
-      <w:r>
-        <w:rPr>
-          <w:rFonts w:eastAsia="Times New Roman" w:cs="Open Sans"/>
-          <w:color w:val="212529"/>
-          <w:kern w:val="0"/>
-          <w:lang w:val="en-FI" w:eastAsia="en-FI"/>
-          <w14:ligatures w14:val="none"/>
-        </w:rPr>
-        <w:t>postgresql</w:t>
-      </w:r>
-      <w:proofErr w:type="spellEnd"/>
-      <w:r>
-        <w:rPr>
-          <w:rFonts w:eastAsia="Times New Roman" w:cs="Open Sans"/>
-          <w:color w:val="212529"/>
-          <w:kern w:val="0"/>
-          <w:lang w:val="en-FI" w:eastAsia="en-FI"/>
-          <w14:ligatures w14:val="none"/>
-        </w:rPr>
-        <w:t xml:space="preserve"> documentation, e-documentation, referenced [21/</w:t>
-      </w:r>
-      <w:r>
-        <w:rPr>
-          <w:rFonts w:eastAsia="Times New Roman" w:cs="Open Sans"/>
-          <w:color w:val="212529"/>
-          <w:kern w:val="0"/>
-          <w:lang w:val="en-FI" w:eastAsia="en-FI"/>
-          <w14:ligatures w14:val="none"/>
-        </w:rPr>
-        <w:t>0</w:t>
-      </w:r>
-      <w:r>
-        <w:rPr>
-          <w:rFonts w:eastAsia="Times New Roman" w:cs="Open Sans"/>
-          <w:color w:val="212529"/>
-          <w:kern w:val="0"/>
-          <w:lang w:val="en-FI" w:eastAsia="en-FI"/>
+          <w:lang w:eastAsia="en-FI"/>
           <w14:ligatures w14:val="none"/>
         </w:rPr>
         <w:t>4/2024], available at</w:t>
@@ -292,7 +254,7 @@
             <w:rStyle w:val="Hyperlink"/>
             <w:rFonts w:eastAsia="Times New Roman" w:cs="Open Sans"/>
             <w:kern w:val="0"/>
-            <w:lang w:val="en-FI" w:eastAsia="en-FI"/>
+            <w:lang w:eastAsia="en-FI"/>
             <w14:ligatures w14:val="none"/>
           </w:rPr>
           <w:t>https://www.postgresql.org/docs/current/predefined-roles.html</w:t>
@@ -303,12 +265,13 @@
           <w:rFonts w:eastAsia="Times New Roman" w:cs="Open Sans"/>
           <w:color w:val="212529"/>
           <w:kern w:val="0"/>
-          <w:lang w:val="en-FI" w:eastAsia="en-FI"/>
+          <w:lang w:eastAsia="en-FI"/>
           <w14:ligatures w14:val="none"/>
         </w:rPr>
         <w:t xml:space="preserve"> </w:t>
       </w:r>
     </w:p>
+    <w:p/>
     <w:p>
       <w:r>
         <w:t>Trainee has been granted ability to read</w:t>
@@ -317,52 +280,360 @@
         <w:t xml:space="preserve"> </w:t>
       </w:r>
       <w:r>
-        <w:t xml:space="preserve">tables project, customer, </w:t>
-      </w:r>
-      <w:proofErr w:type="spellStart"/>
-      <w:r>
-        <w:t>geo_location</w:t>
-      </w:r>
-      <w:proofErr w:type="spellEnd"/>
-      <w:r>
-        <w:t xml:space="preserve">, and </w:t>
-      </w:r>
-      <w:proofErr w:type="spellStart"/>
-      <w:r>
-        <w:t>project_role</w:t>
-      </w:r>
-      <w:proofErr w:type="spellEnd"/>
-      <w:r>
-        <w:t xml:space="preserve">. It also has permission to see </w:t>
-      </w:r>
-      <w:proofErr w:type="spellStart"/>
-      <w:r>
-        <w:t>traineeView</w:t>
-      </w:r>
-      <w:proofErr w:type="spellEnd"/>
-      <w:r>
-        <w:t xml:space="preserve"> which consists information from employee table rows id, name and email.</w:t>
+        <w:t>tables project, customer, geo_location, and project_role. It also has permission to see traineeView which consists information from employee table rows id, name and email.</w:t>
       </w:r>
     </w:p>
     <w:p/>
     <w:p>
-      <w:proofErr w:type="spellStart"/>
-      <w:r>
-        <w:t>Views_only</w:t>
-      </w:r>
-      <w:proofErr w:type="spellEnd"/>
-      <w:r>
-        <w:t xml:space="preserve"> is W.I.P</w:t>
+      <w:r>
+        <w:t>Views_only is W.I.P</w:t>
       </w:r>
     </w:p>
     <w:p/>
     <w:p>
       <w:pPr>
-        <w:rPr>
-          <w:lang w:val="en-FI"/>
-        </w:rPr>
-      </w:pPr>
-    </w:p>
+        <w:pStyle w:val="Heading2"/>
+      </w:pPr>
+      <w:r>
+        <w:t>Triggers</w:t>
+      </w:r>
+    </w:p>
+    <w:p>
+      <w:r>
+        <w:t>Made triggers:</w:t>
+      </w:r>
+    </w:p>
+    <w:p>
+      <w:pPr>
+        <w:pStyle w:val="ListParagraph"/>
+        <w:numPr>
+          <w:ilvl w:val="0"/>
+          <w:numId w:val="1"/>
+        </w:numPr>
+      </w:pPr>
+      <w:r>
+        <w:t>skillCheck</w:t>
+      </w:r>
+    </w:p>
+    <w:p>
+      <w:pPr>
+        <w:pStyle w:val="ListParagraph"/>
+        <w:numPr>
+          <w:ilvl w:val="0"/>
+          <w:numId w:val="1"/>
+        </w:numPr>
+      </w:pPr>
+      <w:r>
+        <w:t>assignTrigger</w:t>
+      </w:r>
+    </w:p>
+    <w:p>
+      <w:pPr>
+        <w:pStyle w:val="ListParagraph"/>
+        <w:numPr>
+          <w:ilvl w:val="0"/>
+          <w:numId w:val="1"/>
+        </w:numPr>
+      </w:pPr>
+      <w:r>
+        <w:t>contractTrigger</w:t>
+      </w:r>
+    </w:p>
+    <w:p>
+      <w:pPr>
+        <w:pStyle w:val="ListParagraph"/>
+        <w:numPr>
+          <w:ilvl w:val="0"/>
+          <w:numId w:val="1"/>
+        </w:numPr>
+      </w:pPr>
+      <w:r>
+        <w:t>groupTrigger</w:t>
+      </w:r>
+    </w:p>
+    <w:p>
+      <w:r>
+        <w:t>With each having their own procedure</w:t>
+      </w:r>
+    </w:p>
+    <w:p>
+      <w:pPr>
+        <w:pStyle w:val="ListParagraph"/>
+        <w:numPr>
+          <w:ilvl w:val="0"/>
+          <w:numId w:val="1"/>
+        </w:numPr>
+      </w:pPr>
+      <w:r>
+        <w:lastRenderedPageBreak/>
+        <w:t>skillChecking</w:t>
+      </w:r>
+    </w:p>
+    <w:p>
+      <w:pPr>
+        <w:pStyle w:val="ListParagraph"/>
+        <w:numPr>
+          <w:ilvl w:val="0"/>
+          <w:numId w:val="1"/>
+        </w:numPr>
+      </w:pPr>
+      <w:r>
+        <w:t>assignEmployees</w:t>
+      </w:r>
+    </w:p>
+    <w:p>
+      <w:pPr>
+        <w:pStyle w:val="ListParagraph"/>
+        <w:numPr>
+          <w:ilvl w:val="0"/>
+          <w:numId w:val="1"/>
+        </w:numPr>
+      </w:pPr>
+      <w:r>
+        <w:t>contractCheck</w:t>
+      </w:r>
+    </w:p>
+    <w:p>
+      <w:pPr>
+        <w:pStyle w:val="ListParagraph"/>
+        <w:numPr>
+          <w:ilvl w:val="0"/>
+          <w:numId w:val="1"/>
+        </w:numPr>
+      </w:pPr>
+      <w:r>
+        <w:t>groupCheck</w:t>
+      </w:r>
+    </w:p>
+    <w:p>
+      <w:r>
+        <w:t>Each trigger only calls the corresponding procedure. Here’s table to show when they trigger and what is the corresponding procedure</w:t>
+      </w:r>
+    </w:p>
+    <w:tbl>
+      <w:tblPr>
+        <w:tblStyle w:val="TableGrid"/>
+        <w:tblW w:w="0" w:type="auto"/>
+        <w:tblLook w:val="04A0" w:firstRow="1" w:lastRow="0" w:firstColumn="1" w:lastColumn="0" w:noHBand="0" w:noVBand="1"/>
+      </w:tblPr>
+      <w:tblGrid>
+        <w:gridCol w:w="3005"/>
+        <w:gridCol w:w="3005"/>
+        <w:gridCol w:w="3006"/>
+      </w:tblGrid>
+      <w:tr>
+        <w:tc>
+          <w:tcPr>
+            <w:tcW w:w="3005" w:type="dxa"/>
+          </w:tcPr>
+          <w:p>
+            <w:r>
+              <w:t>Trigger</w:t>
+            </w:r>
+          </w:p>
+        </w:tc>
+        <w:tc>
+          <w:tcPr>
+            <w:tcW w:w="3005" w:type="dxa"/>
+          </w:tcPr>
+          <w:p>
+            <w:r>
+              <w:t>Procedure</w:t>
+            </w:r>
+          </w:p>
+        </w:tc>
+        <w:tc>
+          <w:tcPr>
+            <w:tcW w:w="3006" w:type="dxa"/>
+          </w:tcPr>
+          <w:p>
+            <w:r>
+              <w:t>when</w:t>
+            </w:r>
+          </w:p>
+        </w:tc>
+      </w:tr>
+      <w:tr>
+        <w:tc>
+          <w:tcPr>
+            <w:tcW w:w="3005" w:type="dxa"/>
+          </w:tcPr>
+          <w:p>
+            <w:r>
+              <w:t>skillCheck</w:t>
+            </w:r>
+          </w:p>
+        </w:tc>
+        <w:tc>
+          <w:tcPr>
+            <w:tcW w:w="3005" w:type="dxa"/>
+          </w:tcPr>
+          <w:p>
+            <w:r>
+              <w:t>skillCheck</w:t>
+            </w:r>
+          </w:p>
+        </w:tc>
+        <w:tc>
+          <w:tcPr>
+            <w:tcW w:w="3006" w:type="dxa"/>
+          </w:tcPr>
+          <w:p>
+            <w:r>
+              <w:t>before insert on skills</w:t>
+            </w:r>
+          </w:p>
+        </w:tc>
+      </w:tr>
+      <w:tr>
+        <w:tc>
+          <w:tcPr>
+            <w:tcW w:w="3005" w:type="dxa"/>
+          </w:tcPr>
+          <w:p>
+            <w:r>
+              <w:t>assignTrigger</w:t>
+            </w:r>
+          </w:p>
+        </w:tc>
+        <w:tc>
+          <w:tcPr>
+            <w:tcW w:w="3005" w:type="dxa"/>
+          </w:tcPr>
+          <w:p>
+            <w:r>
+              <w:t>assignTrigger</w:t>
+            </w:r>
+          </w:p>
+        </w:tc>
+        <w:tc>
+          <w:tcPr>
+            <w:tcW w:w="3006" w:type="dxa"/>
+          </w:tcPr>
+          <w:p>
+            <w:r>
+              <w:t>after insert on project</w:t>
+            </w:r>
+          </w:p>
+        </w:tc>
+      </w:tr>
+      <w:tr>
+        <w:tc>
+          <w:tcPr>
+            <w:tcW w:w="3005" w:type="dxa"/>
+          </w:tcPr>
+          <w:p>
+            <w:r>
+              <w:t>contractTrigger</w:t>
+            </w:r>
+          </w:p>
+        </w:tc>
+        <w:tc>
+          <w:tcPr>
+            <w:tcW w:w="3005" w:type="dxa"/>
+          </w:tcPr>
+          <w:p>
+            <w:r>
+              <w:t>contractTrigger</w:t>
+            </w:r>
+          </w:p>
+        </w:tc>
+        <w:tc>
+          <w:tcPr>
+            <w:tcW w:w="3006" w:type="dxa"/>
+          </w:tcPr>
+          <w:p>
+            <w:r>
+              <w:t>before update of contract_type on employee</w:t>
+            </w:r>
+          </w:p>
+        </w:tc>
+      </w:tr>
+      <w:tr>
+        <w:tc>
+          <w:tcPr>
+            <w:tcW w:w="3005" w:type="dxa"/>
+          </w:tcPr>
+          <w:p>
+            <w:r>
+              <w:t>groupTrigger</w:t>
+            </w:r>
+          </w:p>
+        </w:tc>
+        <w:tc>
+          <w:tcPr>
+            <w:tcW w:w="3005" w:type="dxa"/>
+          </w:tcPr>
+          <w:p>
+            <w:r>
+              <w:t>groupCheck</w:t>
+            </w:r>
+          </w:p>
+        </w:tc>
+        <w:tc>
+          <w:tcPr>
+            <w:tcW w:w="3006" w:type="dxa"/>
+          </w:tcPr>
+          <w:p>
+            <w:r>
+              <w:t>After insert on employee</w:t>
+            </w:r>
+          </w:p>
+        </w:tc>
+      </w:tr>
+    </w:tbl>
+    <w:p/>
+    <w:p>
+      <w:r>
+        <w:t>Explanation what each trigger does:</w:t>
+      </w:r>
+    </w:p>
+    <w:p>
+      <w:r>
+        <w:t xml:space="preserve">skillCheck: </w:t>
+      </w:r>
+    </w:p>
+    <w:p>
+      <w:r>
+        <w:t>Checks that is there skill with same name than the new input.</w:t>
+      </w:r>
+    </w:p>
+    <w:p>
+      <w:r>
+        <w:t>assignTrigger:</w:t>
+      </w:r>
+    </w:p>
+    <w:p>
+      <w:r>
+        <w:t>finds all employees that are in same country than the customer and chooses 3 on the top found to be in the project.</w:t>
+      </w:r>
+    </w:p>
+    <w:p>
+      <w:r>
+        <w:t>contractTrigger</w:t>
+      </w:r>
+    </w:p>
+    <w:p>
+      <w:r>
+        <w:t xml:space="preserve">checks that contract </w:t>
+      </w:r>
+      <w:r>
+        <w:t>start date is today. Checks that there is an end date for temporary contract and that it is exactly two years after current day. Checks that there is no end date for non temporary contracts.</w:t>
+      </w:r>
+    </w:p>
+    <w:p>
+      <w:r>
+        <w:t>groupTrigger</w:t>
+      </w:r>
+    </w:p>
+    <w:p>
+      <w:r>
+        <w:t>checks if given job title ‘HR secretary’  and insert that employee to HR group. Checks if job title contains world admin and inserts that into admin group. Else they go employee group.</w:t>
+      </w:r>
+    </w:p>
+    <w:p/>
+    <w:p/>
+    <w:p/>
     <w:sectPr>
       <w:pgSz w:w="11906" w:h="16838"/>
       <w:pgMar w:top="1440" w:right="1440" w:bottom="1440" w:left="1440" w:header="708" w:footer="708" w:gutter="0"/>
@@ -1444,6 +1715,25 @@
       <w:shd w:val="clear" w:color="auto" w:fill="E1DFDD"/>
     </w:rPr>
   </w:style>
+  <w:style w:type="table" w:styleId="TableGrid">
+    <w:name w:val="Table Grid"/>
+    <w:basedOn w:val="TableNormal"/>
+    <w:uiPriority w:val="39"/>
+    <w:rsid w:val="00562965"/>
+    <w:pPr>
+      <w:spacing w:after="0" w:line="240" w:lineRule="auto"/>
+    </w:pPr>
+    <w:tblPr>
+      <w:tblBorders>
+        <w:top w:val="single" w:sz="4" w:space="0" w:color="auto"/>
+        <w:left w:val="single" w:sz="4" w:space="0" w:color="auto"/>
+        <w:bottom w:val="single" w:sz="4" w:space="0" w:color="auto"/>
+        <w:right w:val="single" w:sz="4" w:space="0" w:color="auto"/>
+        <w:insideH w:val="single" w:sz="4" w:space="0" w:color="auto"/>
+        <w:insideV w:val="single" w:sz="4" w:space="0" w:color="auto"/>
+      </w:tblBorders>
+    </w:tblPr>
+  </w:style>
 </w:styles>
 </file>
 

</xml_diff>

<commit_message>
Did done some procedures and a singular function
is good
</commit_message>
<xml_diff>
--- a/Report.docx
+++ b/Report.docx
@@ -74,9 +74,11 @@
           <w:numId w:val="1"/>
         </w:numPr>
       </w:pPr>
+      <w:proofErr w:type="spellStart"/>
       <w:r>
         <w:t>Views_only</w:t>
       </w:r>
+      <w:proofErr w:type="spellEnd"/>
     </w:p>
     <w:p/>
     <w:p/>
@@ -105,6 +107,7 @@
       <w:r>
         <w:t>‘</w:t>
       </w:r>
+      <w:proofErr w:type="spellStart"/>
       <w:r>
         <w:rPr>
           <w:rFonts w:eastAsia="Times New Roman" w:cs="Open Sans"/>
@@ -115,6 +118,7 @@
         </w:rPr>
         <w:t>pg_read_all_data</w:t>
       </w:r>
+      <w:proofErr w:type="spellEnd"/>
       <w:r>
         <w:rPr>
           <w:rFonts w:eastAsia="Times New Roman" w:cs="Open Sans"/>
@@ -213,8 +217,9 @@
           <w:lang w:eastAsia="en-FI"/>
           <w14:ligatures w14:val="none"/>
         </w:rPr>
-        <w:t> on roles which this role is GRANTed to.</w:t>
-      </w:r>
+        <w:t xml:space="preserve"> on roles which this role is </w:t>
+      </w:r>
+      <w:proofErr w:type="spellStart"/>
       <w:r>
         <w:rPr>
           <w:rFonts w:eastAsia="Times New Roman" w:cs="Open Sans"/>
@@ -223,7 +228,50 @@
           <w:lang w:eastAsia="en-FI"/>
           <w14:ligatures w14:val="none"/>
         </w:rPr>
-        <w:t>” – postgresql documentation, e-documentation, referenced [21/</w:t>
+        <w:t>GRANTed</w:t>
+      </w:r>
+      <w:proofErr w:type="spellEnd"/>
+      <w:r>
+        <w:rPr>
+          <w:rFonts w:eastAsia="Times New Roman" w:cs="Open Sans"/>
+          <w:color w:val="212529"/>
+          <w:kern w:val="0"/>
+          <w:lang w:eastAsia="en-FI"/>
+          <w14:ligatures w14:val="none"/>
+        </w:rPr>
+        <w:t xml:space="preserve"> to.</w:t>
+      </w:r>
+      <w:r>
+        <w:rPr>
+          <w:rFonts w:eastAsia="Times New Roman" w:cs="Open Sans"/>
+          <w:color w:val="212529"/>
+          <w:kern w:val="0"/>
+          <w:lang w:eastAsia="en-FI"/>
+          <w14:ligatures w14:val="none"/>
+        </w:rPr>
+        <w:t xml:space="preserve">” – </w:t>
+      </w:r>
+      <w:proofErr w:type="spellStart"/>
+      <w:r>
+        <w:rPr>
+          <w:rFonts w:eastAsia="Times New Roman" w:cs="Open Sans"/>
+          <w:color w:val="212529"/>
+          <w:kern w:val="0"/>
+          <w:lang w:eastAsia="en-FI"/>
+          <w14:ligatures w14:val="none"/>
+        </w:rPr>
+        <w:t>postgresql</w:t>
+      </w:r>
+      <w:proofErr w:type="spellEnd"/>
+      <w:r>
+        <w:rPr>
+          <w:rFonts w:eastAsia="Times New Roman" w:cs="Open Sans"/>
+          <w:color w:val="212529"/>
+          <w:kern w:val="0"/>
+          <w:lang w:eastAsia="en-FI"/>
+          <w14:ligatures w14:val="none"/>
+        </w:rPr>
+        <w:t xml:space="preserve"> documentation, e-documentation, referenced [21/</w:t>
       </w:r>
       <w:r>
         <w:rPr>
@@ -280,13 +328,50 @@
         <w:t xml:space="preserve"> </w:t>
       </w:r>
       <w:r>
-        <w:t>tables project, customer, geo_location, and project_role. It also has permission to see traineeView which consists information from employee table rows id, name and email.</w:t>
+        <w:t xml:space="preserve">tables project, customer, </w:t>
+      </w:r>
+      <w:proofErr w:type="spellStart"/>
+      <w:r>
+        <w:t>geo_location</w:t>
+      </w:r>
+      <w:proofErr w:type="spellEnd"/>
+      <w:r>
+        <w:t xml:space="preserve">, and </w:t>
+      </w:r>
+      <w:proofErr w:type="spellStart"/>
+      <w:r>
+        <w:t>project_role</w:t>
+      </w:r>
+      <w:proofErr w:type="spellEnd"/>
+      <w:r>
+        <w:t xml:space="preserve">. It also has permission to see </w:t>
+      </w:r>
+      <w:proofErr w:type="spellStart"/>
+      <w:r>
+        <w:t>traineeView</w:t>
+      </w:r>
+      <w:proofErr w:type="spellEnd"/>
+      <w:r>
+        <w:t xml:space="preserve"> which </w:t>
+      </w:r>
+      <w:proofErr w:type="gramStart"/>
+      <w:r>
+        <w:t>consists</w:t>
+      </w:r>
+      <w:proofErr w:type="gramEnd"/>
+      <w:r>
+        <w:t xml:space="preserve"> information from employee table rows id, name and email.</w:t>
       </w:r>
     </w:p>
     <w:p/>
     <w:p>
-      <w:r>
-        <w:t>Views_only is W.I.P</w:t>
+      <w:proofErr w:type="spellStart"/>
+      <w:r>
+        <w:t>Views_only</w:t>
+      </w:r>
+      <w:proofErr w:type="spellEnd"/>
+      <w:r>
+        <w:t xml:space="preserve"> is W.I.P</w:t>
       </w:r>
     </w:p>
     <w:p/>
@@ -311,9 +396,11 @@
           <w:numId w:val="1"/>
         </w:numPr>
       </w:pPr>
+      <w:proofErr w:type="spellStart"/>
       <w:r>
         <w:t>skillCheck</w:t>
       </w:r>
+      <w:proofErr w:type="spellEnd"/>
     </w:p>
     <w:p>
       <w:pPr>
@@ -323,9 +410,11 @@
           <w:numId w:val="1"/>
         </w:numPr>
       </w:pPr>
+      <w:proofErr w:type="spellStart"/>
       <w:r>
         <w:t>assignTrigger</w:t>
       </w:r>
+      <w:proofErr w:type="spellEnd"/>
     </w:p>
     <w:p>
       <w:pPr>
@@ -335,9 +424,11 @@
           <w:numId w:val="1"/>
         </w:numPr>
       </w:pPr>
+      <w:proofErr w:type="spellStart"/>
       <w:r>
         <w:t>contractTrigger</w:t>
       </w:r>
+      <w:proofErr w:type="spellEnd"/>
     </w:p>
     <w:p>
       <w:pPr>
@@ -347,9 +438,11 @@
           <w:numId w:val="1"/>
         </w:numPr>
       </w:pPr>
+      <w:proofErr w:type="spellStart"/>
       <w:r>
         <w:t>groupTrigger</w:t>
       </w:r>
+      <w:proofErr w:type="spellEnd"/>
     </w:p>
     <w:p>
       <w:r>
@@ -364,10 +457,12 @@
           <w:numId w:val="1"/>
         </w:numPr>
       </w:pPr>
+      <w:proofErr w:type="spellStart"/>
       <w:r>
         <w:lastRenderedPageBreak/>
         <w:t>skillChecking</w:t>
       </w:r>
+      <w:proofErr w:type="spellEnd"/>
     </w:p>
     <w:p>
       <w:pPr>
@@ -377,9 +472,11 @@
           <w:numId w:val="1"/>
         </w:numPr>
       </w:pPr>
+      <w:proofErr w:type="spellStart"/>
       <w:r>
         <w:t>assignEmployees</w:t>
       </w:r>
+      <w:proofErr w:type="spellEnd"/>
     </w:p>
     <w:p>
       <w:pPr>
@@ -389,9 +486,11 @@
           <w:numId w:val="1"/>
         </w:numPr>
       </w:pPr>
+      <w:proofErr w:type="spellStart"/>
       <w:r>
         <w:t>contractCheck</w:t>
       </w:r>
+      <w:proofErr w:type="spellEnd"/>
     </w:p>
     <w:p>
       <w:pPr>
@@ -401,14 +500,21 @@
           <w:numId w:val="1"/>
         </w:numPr>
       </w:pPr>
+      <w:proofErr w:type="spellStart"/>
       <w:r>
         <w:t>groupCheck</w:t>
       </w:r>
-    </w:p>
-    <w:p>
-      <w:r>
-        <w:t>Each trigger only calls the corresponding procedure. Here’s table to show when they trigger and what is the corresponding procedure</w:t>
-      </w:r>
+      <w:proofErr w:type="spellEnd"/>
+    </w:p>
+    <w:p>
+      <w:r>
+        <w:t xml:space="preserve">Each trigger only calls the corresponding procedure. Here’s table to show when they trigger and what is the corresponding </w:t>
+      </w:r>
+      <w:proofErr w:type="gramStart"/>
+      <w:r>
+        <w:t>procedure</w:t>
+      </w:r>
+      <w:proofErr w:type="gramEnd"/>
     </w:p>
     <w:tbl>
       <w:tblPr>
@@ -459,9 +565,11 @@
             <w:tcW w:w="3005" w:type="dxa"/>
           </w:tcPr>
           <w:p>
+            <w:proofErr w:type="spellStart"/>
             <w:r>
               <w:t>skillCheck</w:t>
             </w:r>
+            <w:proofErr w:type="spellEnd"/>
           </w:p>
         </w:tc>
         <w:tc>
@@ -469,9 +577,11 @@
             <w:tcW w:w="3005" w:type="dxa"/>
           </w:tcPr>
           <w:p>
+            <w:proofErr w:type="spellStart"/>
             <w:r>
               <w:t>skillCheck</w:t>
             </w:r>
+            <w:proofErr w:type="spellEnd"/>
           </w:p>
         </w:tc>
         <w:tc>
@@ -491,9 +601,11 @@
             <w:tcW w:w="3005" w:type="dxa"/>
           </w:tcPr>
           <w:p>
+            <w:proofErr w:type="spellStart"/>
             <w:r>
               <w:t>assignTrigger</w:t>
             </w:r>
+            <w:proofErr w:type="spellEnd"/>
           </w:p>
         </w:tc>
         <w:tc>
@@ -501,9 +613,11 @@
             <w:tcW w:w="3005" w:type="dxa"/>
           </w:tcPr>
           <w:p>
+            <w:proofErr w:type="spellStart"/>
             <w:r>
               <w:t>assignTrigger</w:t>
             </w:r>
+            <w:proofErr w:type="spellEnd"/>
           </w:p>
         </w:tc>
         <w:tc>
@@ -523,9 +637,11 @@
             <w:tcW w:w="3005" w:type="dxa"/>
           </w:tcPr>
           <w:p>
+            <w:proofErr w:type="spellStart"/>
             <w:r>
               <w:t>contractTrigger</w:t>
             </w:r>
+            <w:proofErr w:type="spellEnd"/>
           </w:p>
         </w:tc>
         <w:tc>
@@ -533,9 +649,11 @@
             <w:tcW w:w="3005" w:type="dxa"/>
           </w:tcPr>
           <w:p>
+            <w:proofErr w:type="spellStart"/>
             <w:r>
               <w:t>contractTrigger</w:t>
             </w:r>
+            <w:proofErr w:type="spellEnd"/>
           </w:p>
         </w:tc>
         <w:tc>
@@ -544,7 +662,15 @@
           </w:tcPr>
           <w:p>
             <w:r>
-              <w:t>before update of contract_type on employee</w:t>
+              <w:t xml:space="preserve">before update of </w:t>
+            </w:r>
+            <w:proofErr w:type="spellStart"/>
+            <w:r>
+              <w:t>contract_type</w:t>
+            </w:r>
+            <w:proofErr w:type="spellEnd"/>
+            <w:r>
+              <w:t xml:space="preserve"> on employee</w:t>
             </w:r>
           </w:p>
         </w:tc>
@@ -555,9 +681,11 @@
             <w:tcW w:w="3005" w:type="dxa"/>
           </w:tcPr>
           <w:p>
+            <w:proofErr w:type="spellStart"/>
             <w:r>
               <w:t>groupTrigger</w:t>
             </w:r>
+            <w:proofErr w:type="spellEnd"/>
           </w:p>
         </w:tc>
         <w:tc>
@@ -565,9 +693,11 @@
             <w:tcW w:w="3005" w:type="dxa"/>
           </w:tcPr>
           <w:p>
+            <w:proofErr w:type="spellStart"/>
             <w:r>
               <w:t>groupCheck</w:t>
             </w:r>
+            <w:proofErr w:type="spellEnd"/>
           </w:p>
         </w:tc>
         <w:tc>
@@ -589,18 +719,36 @@
       </w:r>
     </w:p>
     <w:p>
-      <w:r>
-        <w:t xml:space="preserve">skillCheck: </w:t>
-      </w:r>
-    </w:p>
-    <w:p>
-      <w:r>
-        <w:t>Checks that is there skill with same name than the new input.</w:t>
-      </w:r>
-    </w:p>
-    <w:p>
-      <w:r>
-        <w:t>assignTrigger:</w:t>
+      <w:proofErr w:type="spellStart"/>
+      <w:r>
+        <w:t>skillCheck</w:t>
+      </w:r>
+      <w:proofErr w:type="spellEnd"/>
+      <w:r>
+        <w:t xml:space="preserve">: </w:t>
+      </w:r>
+    </w:p>
+    <w:p>
+      <w:r>
+        <w:t xml:space="preserve">Checks that is </w:t>
+      </w:r>
+      <w:proofErr w:type="gramStart"/>
+      <w:r>
+        <w:t>there</w:t>
+      </w:r>
+      <w:proofErr w:type="gramEnd"/>
+      <w:r>
+        <w:t xml:space="preserve"> skill with same name than the new input.</w:t>
+      </w:r>
+    </w:p>
+    <w:p>
+      <w:proofErr w:type="spellStart"/>
+      <w:r>
+        <w:t>assignTrigger</w:t>
+      </w:r>
+      <w:proofErr w:type="spellEnd"/>
+      <w:r>
+        <w:t>:</w:t>
       </w:r>
     </w:p>
     <w:p>
@@ -609,9 +757,11 @@
       </w:r>
     </w:p>
     <w:p>
+      <w:proofErr w:type="spellStart"/>
       <w:r>
         <w:t>contractTrigger</w:t>
       </w:r>
+      <w:proofErr w:type="spellEnd"/>
     </w:p>
     <w:p>
       <w:r>
@@ -622,17 +772,292 @@
       </w:r>
     </w:p>
     <w:p>
+      <w:proofErr w:type="spellStart"/>
       <w:r>
         <w:t>groupTrigger</w:t>
       </w:r>
-    </w:p>
-    <w:p>
-      <w:r>
-        <w:t>checks if given job title ‘HR secretary’  and insert that employee to HR group. Checks if job title contains world admin and inserts that into admin group. Else they go employee group.</w:t>
+      <w:proofErr w:type="spellEnd"/>
+    </w:p>
+    <w:p>
+      <w:r>
+        <w:t>checks if given job title ‘HR secretary</w:t>
+      </w:r>
+      <w:proofErr w:type="gramStart"/>
+      <w:r>
+        <w:t>’  and</w:t>
+      </w:r>
+      <w:proofErr w:type="gramEnd"/>
+      <w:r>
+        <w:t xml:space="preserve"> insert that employee to HR group. Checks if job title contains world admin and inserts that into admin group. Else they go employee group.</w:t>
       </w:r>
     </w:p>
     <w:p/>
     <w:p/>
+    <w:p>
+      <w:pPr>
+        <w:pStyle w:val="Heading2"/>
+      </w:pPr>
+      <w:r>
+        <w:t>Procedures</w:t>
+      </w:r>
+    </w:p>
+    <w:p>
+      <w:r>
+        <w:t>Made procedures:</w:t>
+      </w:r>
+    </w:p>
+    <w:p>
+      <w:pPr>
+        <w:pStyle w:val="ListParagraph"/>
+        <w:numPr>
+          <w:ilvl w:val="0"/>
+          <w:numId w:val="1"/>
+        </w:numPr>
+      </w:pPr>
+      <w:proofErr w:type="spellStart"/>
+      <w:proofErr w:type="gramStart"/>
+      <w:r>
+        <w:t>salaryBase</w:t>
+      </w:r>
+      <w:proofErr w:type="spellEnd"/>
+      <w:r>
+        <w:t>(</w:t>
+      </w:r>
+      <w:proofErr w:type="gramEnd"/>
+      <w:r>
+        <w:t>)</w:t>
+      </w:r>
+    </w:p>
+    <w:p>
+      <w:pPr>
+        <w:pStyle w:val="ListParagraph"/>
+        <w:numPr>
+          <w:ilvl w:val="0"/>
+          <w:numId w:val="1"/>
+        </w:numPr>
+      </w:pPr>
+      <w:proofErr w:type="spellStart"/>
+      <w:proofErr w:type="gramStart"/>
+      <w:r>
+        <w:t>temporaryIncrease</w:t>
+      </w:r>
+      <w:proofErr w:type="spellEnd"/>
+      <w:r>
+        <w:t>(</w:t>
+      </w:r>
+      <w:proofErr w:type="gramEnd"/>
+      <w:r>
+        <w:t>)</w:t>
+      </w:r>
+    </w:p>
+    <w:p>
+      <w:pPr>
+        <w:pStyle w:val="ListParagraph"/>
+        <w:numPr>
+          <w:ilvl w:val="0"/>
+          <w:numId w:val="1"/>
+        </w:numPr>
+      </w:pPr>
+      <w:proofErr w:type="spellStart"/>
+      <w:proofErr w:type="gramStart"/>
+      <w:r>
+        <w:t>percentSalaryIncrease</w:t>
+      </w:r>
+      <w:proofErr w:type="spellEnd"/>
+      <w:r>
+        <w:t>(</w:t>
+      </w:r>
+      <w:proofErr w:type="spellStart"/>
+      <w:proofErr w:type="gramEnd"/>
+      <w:r>
+        <w:t>percentValue</w:t>
+      </w:r>
+      <w:proofErr w:type="spellEnd"/>
+      <w:r>
+        <w:t xml:space="preserve"> numeric, </w:t>
+      </w:r>
+      <w:proofErr w:type="spellStart"/>
+      <w:r>
+        <w:t>maximumValue</w:t>
+      </w:r>
+      <w:proofErr w:type="spellEnd"/>
+      <w:r>
+        <w:t xml:space="preserve"> numeric)</w:t>
+      </w:r>
+    </w:p>
+    <w:p>
+      <w:pPr>
+        <w:pStyle w:val="ListParagraph"/>
+        <w:numPr>
+          <w:ilvl w:val="0"/>
+          <w:numId w:val="1"/>
+        </w:numPr>
+      </w:pPr>
+      <w:proofErr w:type="spellStart"/>
+      <w:proofErr w:type="gramStart"/>
+      <w:r>
+        <w:t>correctSalary</w:t>
+      </w:r>
+      <w:proofErr w:type="spellEnd"/>
+      <w:r>
+        <w:t>(</w:t>
+      </w:r>
+      <w:proofErr w:type="gramEnd"/>
+      <w:r>
+        <w:t>)</w:t>
+      </w:r>
+    </w:p>
+    <w:p/>
+    <w:p>
+      <w:proofErr w:type="spellStart"/>
+      <w:r>
+        <w:t>SalaryBase</w:t>
+      </w:r>
+      <w:proofErr w:type="spellEnd"/>
+      <w:r>
+        <w:t xml:space="preserve"> sets all employees salary to the salary given by their job title.</w:t>
+      </w:r>
+    </w:p>
+    <w:p>
+      <w:proofErr w:type="spellStart"/>
+      <w:r>
+        <w:t>TemporaryIncrease</w:t>
+      </w:r>
+      <w:proofErr w:type="spellEnd"/>
+      <w:r>
+        <w:t xml:space="preserve"> gives all employees with temporary contract 3 months more contract </w:t>
+      </w:r>
+      <w:proofErr w:type="gramStart"/>
+      <w:r>
+        <w:t>time</w:t>
+      </w:r>
+      <w:proofErr w:type="gramEnd"/>
+    </w:p>
+    <w:p>
+      <w:proofErr w:type="spellStart"/>
+      <w:r>
+        <w:lastRenderedPageBreak/>
+        <w:t>percentSalaryIncrease</w:t>
+      </w:r>
+      <w:proofErr w:type="spellEnd"/>
+      <w:r>
+        <w:t xml:space="preserve"> takes in </w:t>
+      </w:r>
+      <w:r>
+        <w:t xml:space="preserve">any numeric </w:t>
+      </w:r>
+      <w:r>
+        <w:t>value</w:t>
+      </w:r>
+      <w:r>
+        <w:t>s.</w:t>
+      </w:r>
+      <w:r>
+        <w:t xml:space="preserve"> </w:t>
+      </w:r>
+      <w:proofErr w:type="spellStart"/>
+      <w:r>
+        <w:t>percent</w:t>
+      </w:r>
+      <w:r>
+        <w:t>Value</w:t>
+      </w:r>
+      <w:proofErr w:type="spellEnd"/>
+      <w:r>
+        <w:t xml:space="preserve"> proceeds with integers being per cents </w:t>
+      </w:r>
+      <w:r>
+        <w:t xml:space="preserve">like 20 = 20% and so on. It also takes maximum value and if the original value was higher than the given value then the value wasn’t increased. </w:t>
+      </w:r>
+      <w:proofErr w:type="spellStart"/>
+      <w:r>
+        <w:t>percentSalaryIncrease</w:t>
+      </w:r>
+      <w:proofErr w:type="spellEnd"/>
+      <w:r>
+        <w:t xml:space="preserve"> increased current salary value by given per cent value.</w:t>
+      </w:r>
+    </w:p>
+    <w:p>
+      <w:proofErr w:type="spellStart"/>
+      <w:r>
+        <w:t>correctSalary</w:t>
+      </w:r>
+      <w:proofErr w:type="spellEnd"/>
+      <w:r>
+        <w:t xml:space="preserve"> first call </w:t>
+      </w:r>
+      <w:proofErr w:type="spellStart"/>
+      <w:r>
+        <w:t>salaryBase</w:t>
+      </w:r>
+      <w:proofErr w:type="spellEnd"/>
+      <w:r>
+        <w:t xml:space="preserve"> procedure to </w:t>
+      </w:r>
+      <w:r>
+        <w:t>give them their salary a base value and then gives them additional salary for each benefit salary marked in the skills they have.</w:t>
+      </w:r>
+    </w:p>
+    <w:p/>
+    <w:p>
+      <w:pPr>
+        <w:pStyle w:val="Heading2"/>
+      </w:pPr>
+      <w:r>
+        <w:t>Functions</w:t>
+      </w:r>
+    </w:p>
+    <w:p/>
+    <w:p>
+      <w:r>
+        <w:t>Made function:</w:t>
+      </w:r>
+    </w:p>
+    <w:p>
+      <w:pPr>
+        <w:pStyle w:val="ListParagraph"/>
+        <w:numPr>
+          <w:ilvl w:val="0"/>
+          <w:numId w:val="1"/>
+        </w:numPr>
+      </w:pPr>
+      <w:proofErr w:type="spellStart"/>
+      <w:proofErr w:type="gramStart"/>
+      <w:r>
+        <w:t>getProjects</w:t>
+      </w:r>
+      <w:proofErr w:type="spellEnd"/>
+      <w:r>
+        <w:t>(</w:t>
+      </w:r>
+      <w:proofErr w:type="spellStart"/>
+      <w:proofErr w:type="gramEnd"/>
+      <w:r>
+        <w:t>givenDate</w:t>
+      </w:r>
+      <w:proofErr w:type="spellEnd"/>
+      <w:r>
+        <w:t xml:space="preserve"> date) </w:t>
+      </w:r>
+    </w:p>
+    <w:p/>
+    <w:p>
+      <w:proofErr w:type="spellStart"/>
+      <w:r>
+        <w:t>getProjects</w:t>
+      </w:r>
+      <w:proofErr w:type="spellEnd"/>
+      <w:r>
+        <w:t xml:space="preserve"> takes a date and returns in a table all projects which end date is later than given date. In the table are </w:t>
+      </w:r>
+      <w:r>
+        <w:t>information about the project and the customer information</w:t>
+      </w:r>
+      <w:r>
+        <w:t>.</w:t>
+      </w:r>
+    </w:p>
     <w:p/>
     <w:sectPr>
       <w:pgSz w:w="11906" w:h="16838"/>

</xml_diff>

<commit_message>
added constraints, partitions, views and zip_code
</commit_message>
<xml_diff>
--- a/Report.docx
+++ b/Report.docx
@@ -1,6 +1,6 @@
 
 <file path=word/document.xml><?xml version="1.0" encoding="utf-8"?>
-<w:document xmlns:wpc="http://schemas.microsoft.com/office/word/2010/wordprocessingCanvas" xmlns:cx="http://schemas.microsoft.com/office/drawing/2014/chartex" xmlns:cx1="http://schemas.microsoft.com/office/drawing/2015/9/8/chartex" xmlns:cx2="http://schemas.microsoft.com/office/drawing/2015/10/21/chartex" xmlns:cx3="http://schemas.microsoft.com/office/drawing/2016/5/9/chartex" xmlns:cx4="http://schemas.microsoft.com/office/drawing/2016/5/10/chartex" xmlns:cx5="http://schemas.microsoft.com/office/drawing/2016/5/11/chartex" xmlns:cx6="http://schemas.microsoft.com/office/drawing/2016/5/12/chartex" xmlns:cx7="http://schemas.microsoft.com/office/drawing/2016/5/13/chartex" xmlns:cx8="http://schemas.microsoft.com/office/drawing/2016/5/14/chartex" xmlns:mc="http://schemas.openxmlformats.org/markup-compatibility/2006" xmlns:aink="http://schemas.microsoft.com/office/drawing/2016/ink" xmlns:am3d="http://schemas.microsoft.com/office/drawing/2017/model3d" xmlns:o="urn:schemas-microsoft-com:office:office" xmlns:oel="http://schemas.microsoft.com/office/2019/extlst" xmlns:r="http://schemas.openxmlformats.org/officeDocument/2006/relationships" xmlns:m="http://schemas.openxmlformats.org/officeDocument/2006/math" xmlns:v="urn:schemas-microsoft-com:vml" xmlns:wp14="http://schemas.microsoft.com/office/word/2010/wordprocessingDrawing" xmlns:wp="http://schemas.openxmlformats.org/drawingml/2006/wordprocessingDrawing" xmlns:w10="urn:schemas-microsoft-com:office:word" xmlns:w="http://schemas.openxmlformats.org/wordprocessingml/2006/main" xmlns:w14="http://schemas.microsoft.com/office/word/2010/wordml" xmlns:w15="http://schemas.microsoft.com/office/word/2012/wordml" xmlns:w16cex="http://schemas.microsoft.com/office/word/2018/wordml/cex" xmlns:w16cid="http://schemas.microsoft.com/office/word/2016/wordml/cid" xmlns:w16="http://schemas.microsoft.com/office/word/2018/wordml" xmlns:w16sdtdh="http://schemas.microsoft.com/office/word/2020/wordml/sdtdatahash" xmlns:w16se="http://schemas.microsoft.com/office/word/2015/wordml/symex" xmlns:wpg="http://schemas.microsoft.com/office/word/2010/wordprocessingGroup" xmlns:wpi="http://schemas.microsoft.com/office/word/2010/wordprocessingInk" xmlns:wne="http://schemas.microsoft.com/office/word/2006/wordml" xmlns:wps="http://schemas.microsoft.com/office/word/2010/wordprocessingShape" mc:Ignorable="w14 w15 w16se w16cid w16 w16cex w16sdtdh wp14">
+<w:document xmlns:wpc="http://schemas.microsoft.com/office/word/2010/wordprocessingCanvas" xmlns:cx="http://schemas.microsoft.com/office/drawing/2014/chartex" xmlns:cx1="http://schemas.microsoft.com/office/drawing/2015/9/8/chartex" xmlns:cx2="http://schemas.microsoft.com/office/drawing/2015/10/21/chartex" xmlns:cx3="http://schemas.microsoft.com/office/drawing/2016/5/9/chartex" xmlns:cx4="http://schemas.microsoft.com/office/drawing/2016/5/10/chartex" xmlns:cx5="http://schemas.microsoft.com/office/drawing/2016/5/11/chartex" xmlns:cx6="http://schemas.microsoft.com/office/drawing/2016/5/12/chartex" xmlns:cx7="http://schemas.microsoft.com/office/drawing/2016/5/13/chartex" xmlns:cx8="http://schemas.microsoft.com/office/drawing/2016/5/14/chartex" xmlns:mc="http://schemas.openxmlformats.org/markup-compatibility/2006" xmlns:aink="http://schemas.microsoft.com/office/drawing/2016/ink" xmlns:am3d="http://schemas.microsoft.com/office/drawing/2017/model3d" xmlns:o="urn:schemas-microsoft-com:office:office" xmlns:oel="http://schemas.microsoft.com/office/2019/extlst" xmlns:r="http://schemas.openxmlformats.org/officeDocument/2006/relationships" xmlns:m="http://schemas.openxmlformats.org/officeDocument/2006/math" xmlns:v="urn:schemas-microsoft-com:vml" xmlns:wp14="http://schemas.microsoft.com/office/word/2010/wordprocessingDrawing" xmlns:wp="http://schemas.openxmlformats.org/drawingml/2006/wordprocessingDrawing" xmlns:w10="urn:schemas-microsoft-com:office:word" xmlns:w="http://schemas.openxmlformats.org/wordprocessingml/2006/main" xmlns:w14="http://schemas.microsoft.com/office/word/2010/wordml" xmlns:w15="http://schemas.microsoft.com/office/word/2012/wordml" xmlns:w16cex="http://schemas.microsoft.com/office/word/2018/wordml/cex" xmlns:w16cid="http://schemas.microsoft.com/office/word/2016/wordml/cid" xmlns:w16="http://schemas.microsoft.com/office/word/2018/wordml" xmlns:w16du="http://schemas.microsoft.com/office/word/2023/wordml/word16du" xmlns:w16sdtdh="http://schemas.microsoft.com/office/word/2020/wordml/sdtdatahash" xmlns:w16se="http://schemas.microsoft.com/office/word/2015/wordml/symex" xmlns:wpg="http://schemas.microsoft.com/office/word/2010/wordprocessingGroup" xmlns:wpi="http://schemas.microsoft.com/office/word/2010/wordprocessingInk" xmlns:wne="http://schemas.microsoft.com/office/word/2006/wordml" xmlns:wps="http://schemas.microsoft.com/office/word/2010/wordprocessingShape" mc:Ignorable="w14 w15 w16se w16cid w16 w16cex w16sdtdh w16du wp14">
   <w:body>
     <w:p>
       <w:pPr>
@@ -74,11 +74,9 @@
           <w:numId w:val="1"/>
         </w:numPr>
       </w:pPr>
-      <w:proofErr w:type="spellStart"/>
       <w:r>
         <w:t>Views_only</w:t>
       </w:r>
-      <w:proofErr w:type="spellEnd"/>
     </w:p>
     <w:p/>
     <w:p/>
@@ -97,7 +95,7 @@
           <w:rFonts w:eastAsia="Times New Roman" w:cs="Open Sans"/>
           <w:color w:val="212529"/>
           <w:kern w:val="0"/>
-          <w:lang w:eastAsia="en-FI"/>
+          <w:lang/>
           <w14:ligatures w14:val="none"/>
         </w:rPr>
       </w:pPr>
@@ -107,24 +105,22 @@
       <w:r>
         <w:t>‘</w:t>
       </w:r>
-      <w:proofErr w:type="spellStart"/>
       <w:r>
         <w:rPr>
           <w:rFonts w:eastAsia="Times New Roman" w:cs="Open Sans"/>
           <w:color w:val="212529"/>
           <w:kern w:val="0"/>
-          <w:lang w:eastAsia="en-FI"/>
+          <w:lang/>
           <w14:ligatures w14:val="none"/>
         </w:rPr>
         <w:t>pg_read_all_data</w:t>
       </w:r>
-      <w:proofErr w:type="spellEnd"/>
       <w:r>
         <w:rPr>
           <w:rFonts w:eastAsia="Times New Roman" w:cs="Open Sans"/>
           <w:color w:val="212529"/>
           <w:kern w:val="0"/>
-          <w:lang w:eastAsia="en-FI"/>
+          <w:lang/>
           <w14:ligatures w14:val="none"/>
         </w:rPr>
         <w:t>’ which gives:</w:t>
@@ -134,7 +130,7 @@
           <w:rFonts w:eastAsia="Times New Roman" w:cs="Open Sans"/>
           <w:color w:val="212529"/>
           <w:kern w:val="0"/>
-          <w:lang w:eastAsia="en-FI"/>
+          <w:lang/>
           <w14:ligatures w14:val="none"/>
         </w:rPr>
         <w:t xml:space="preserve"> </w:t>
@@ -144,7 +140,7 @@
           <w:rFonts w:eastAsia="Times New Roman" w:cs="Open Sans"/>
           <w:color w:val="212529"/>
           <w:kern w:val="0"/>
-          <w:lang w:eastAsia="en-FI"/>
+          <w:lang/>
           <w14:ligatures w14:val="none"/>
         </w:rPr>
         <w:t>“</w:t>
@@ -154,7 +150,7 @@
           <w:rFonts w:eastAsia="Times New Roman" w:cs="Open Sans"/>
           <w:color w:val="212529"/>
           <w:kern w:val="0"/>
-          <w:lang w:eastAsia="en-FI"/>
+          <w:lang/>
           <w14:ligatures w14:val="none"/>
         </w:rPr>
         <w:t>Read all data (tables, views, sequences), as if having </w:t>
@@ -164,7 +160,7 @@
           <w:rFonts w:eastAsia="Times New Roman" w:cs="Courier New"/>
           <w:color w:val="212529"/>
           <w:kern w:val="0"/>
-          <w:lang w:eastAsia="en-FI"/>
+          <w:lang/>
           <w14:ligatures w14:val="none"/>
         </w:rPr>
         <w:t>SELECT</w:t>
@@ -174,7 +170,7 @@
           <w:rFonts w:eastAsia="Times New Roman" w:cs="Open Sans"/>
           <w:color w:val="212529"/>
           <w:kern w:val="0"/>
-          <w:lang w:eastAsia="en-FI"/>
+          <w:lang/>
           <w14:ligatures w14:val="none"/>
         </w:rPr>
         <w:t> rights on those objects, and USAGE rights on all schemas, even without having it explicitly. This role does not have the role attribute </w:t>
@@ -184,7 +180,7 @@
           <w:rFonts w:eastAsia="Times New Roman" w:cs="Courier New"/>
           <w:color w:val="212529"/>
           <w:kern w:val="0"/>
-          <w:lang w:eastAsia="en-FI"/>
+          <w:lang/>
           <w14:ligatures w14:val="none"/>
         </w:rPr>
         <w:t>BYPASSRLS</w:t>
@@ -194,7 +190,7 @@
           <w:rFonts w:eastAsia="Times New Roman" w:cs="Open Sans"/>
           <w:color w:val="212529"/>
           <w:kern w:val="0"/>
-          <w:lang w:eastAsia="en-FI"/>
+          <w:lang/>
           <w14:ligatures w14:val="none"/>
         </w:rPr>
         <w:t> set. If RLS is being used, an administrator may wish to set </w:t>
@@ -204,7 +200,7 @@
           <w:rFonts w:eastAsia="Times New Roman" w:cs="Courier New"/>
           <w:color w:val="212529"/>
           <w:kern w:val="0"/>
-          <w:lang w:eastAsia="en-FI"/>
+          <w:lang/>
           <w14:ligatures w14:val="none"/>
         </w:rPr>
         <w:t>BYPASSRLS</w:t>
@@ -214,95 +210,51 @@
           <w:rFonts w:eastAsia="Times New Roman" w:cs="Open Sans"/>
           <w:color w:val="212529"/>
           <w:kern w:val="0"/>
-          <w:lang w:eastAsia="en-FI"/>
+          <w:lang/>
           <w14:ligatures w14:val="none"/>
         </w:rPr>
-        <w:t xml:space="preserve"> on roles which this role is </w:t>
-      </w:r>
-      <w:proofErr w:type="spellStart"/>
+        <w:t> on roles which this role is GRANTed to.</w:t>
+      </w:r>
       <w:r>
         <w:rPr>
           <w:rFonts w:eastAsia="Times New Roman" w:cs="Open Sans"/>
           <w:color w:val="212529"/>
           <w:kern w:val="0"/>
-          <w:lang w:eastAsia="en-FI"/>
+          <w:lang/>
           <w14:ligatures w14:val="none"/>
         </w:rPr>
-        <w:t>GRANTed</w:t>
-      </w:r>
-      <w:proofErr w:type="spellEnd"/>
+        <w:t>” – postgresql documentation, e-documentation, referenced [21/</w:t>
+      </w:r>
       <w:r>
         <w:rPr>
           <w:rFonts w:eastAsia="Times New Roman" w:cs="Open Sans"/>
           <w:color w:val="212529"/>
           <w:kern w:val="0"/>
-          <w:lang w:eastAsia="en-FI"/>
+          <w:lang/>
           <w14:ligatures w14:val="none"/>
         </w:rPr>
-        <w:t xml:space="preserve"> to.</w:t>
+        <w:t>0</w:t>
       </w:r>
       <w:r>
         <w:rPr>
           <w:rFonts w:eastAsia="Times New Roman" w:cs="Open Sans"/>
           <w:color w:val="212529"/>
           <w:kern w:val="0"/>
-          <w:lang w:eastAsia="en-FI"/>
+          <w:lang/>
           <w14:ligatures w14:val="none"/>
         </w:rPr>
-        <w:t xml:space="preserve">” – </w:t>
-      </w:r>
-      <w:proofErr w:type="spellStart"/>
-      <w:r>
-        <w:rPr>
-          <w:rFonts w:eastAsia="Times New Roman" w:cs="Open Sans"/>
-          <w:color w:val="212529"/>
-          <w:kern w:val="0"/>
-          <w:lang w:eastAsia="en-FI"/>
-          <w14:ligatures w14:val="none"/>
-        </w:rPr>
-        <w:t>postgresql</w:t>
-      </w:r>
-      <w:proofErr w:type="spellEnd"/>
-      <w:r>
-        <w:rPr>
-          <w:rFonts w:eastAsia="Times New Roman" w:cs="Open Sans"/>
-          <w:color w:val="212529"/>
-          <w:kern w:val="0"/>
-          <w:lang w:eastAsia="en-FI"/>
-          <w14:ligatures w14:val="none"/>
-        </w:rPr>
-        <w:t xml:space="preserve"> documentation, e-documentation, referenced [21/</w:t>
-      </w:r>
-      <w:r>
-        <w:rPr>
-          <w:rFonts w:eastAsia="Times New Roman" w:cs="Open Sans"/>
-          <w:color w:val="212529"/>
-          <w:kern w:val="0"/>
-          <w:lang w:eastAsia="en-FI"/>
-          <w14:ligatures w14:val="none"/>
-        </w:rPr>
-        <w:t>0</w:t>
-      </w:r>
-      <w:r>
-        <w:rPr>
-          <w:rFonts w:eastAsia="Times New Roman" w:cs="Open Sans"/>
-          <w:color w:val="212529"/>
-          <w:kern w:val="0"/>
-          <w:lang w:eastAsia="en-FI"/>
-          <w14:ligatures w14:val="none"/>
-        </w:rPr>
         <w:t>4/2024], available at</w:t>
       </w:r>
       <w:r>
         <w:t xml:space="preserve"> </w:t>
       </w:r>
-      <w:hyperlink r:id="rId5" w:history="1">
+      <w:hyperlink r:id="rId6" w:history="1">
         <w:r>
           <w:rPr>
             <w:rStyle w:val="Hyperlink"/>
             <w:rFonts w:eastAsia="Times New Roman" w:cs="Open Sans"/>
             <w:kern w:val="0"/>
-            <w:lang w:eastAsia="en-FI"/>
+            <w:lang/>
             <w14:ligatures w14:val="none"/>
           </w:rPr>
           <w:t>https://www.postgresql.org/docs/current/predefined-roles.html</w:t>
@@ -313,7 +265,7 @@
           <w:rFonts w:eastAsia="Times New Roman" w:cs="Open Sans"/>
           <w:color w:val="212529"/>
           <w:kern w:val="0"/>
-          <w:lang w:eastAsia="en-FI"/>
+          <w:lang/>
           <w14:ligatures w14:val="none"/>
         </w:rPr>
         <w:t xml:space="preserve"> </w:t>
@@ -328,50 +280,13 @@
         <w:t xml:space="preserve"> </w:t>
       </w:r>
       <w:r>
-        <w:t xml:space="preserve">tables project, customer, </w:t>
-      </w:r>
-      <w:proofErr w:type="spellStart"/>
-      <w:r>
-        <w:t>geo_location</w:t>
-      </w:r>
-      <w:proofErr w:type="spellEnd"/>
-      <w:r>
-        <w:t xml:space="preserve">, and </w:t>
-      </w:r>
-      <w:proofErr w:type="spellStart"/>
-      <w:r>
-        <w:t>project_role</w:t>
-      </w:r>
-      <w:proofErr w:type="spellEnd"/>
-      <w:r>
-        <w:t xml:space="preserve">. It also has permission to see </w:t>
-      </w:r>
-      <w:proofErr w:type="spellStart"/>
-      <w:r>
-        <w:t>traineeView</w:t>
-      </w:r>
-      <w:proofErr w:type="spellEnd"/>
-      <w:r>
-        <w:t xml:space="preserve"> which </w:t>
-      </w:r>
-      <w:proofErr w:type="gramStart"/>
-      <w:r>
-        <w:t>consists</w:t>
-      </w:r>
-      <w:proofErr w:type="gramEnd"/>
-      <w:r>
-        <w:t xml:space="preserve"> information from employee table rows id, name and email.</w:t>
+        <w:t>tables project, customer, geo_location, and project_role. It also has permission to see traineeView which consists information from employee table rows id, name and email.</w:t>
       </w:r>
     </w:p>
     <w:p/>
     <w:p>
-      <w:proofErr w:type="spellStart"/>
-      <w:r>
-        <w:t>Views_only</w:t>
-      </w:r>
-      <w:proofErr w:type="spellEnd"/>
-      <w:r>
-        <w:t xml:space="preserve"> is W.I.P</w:t>
+      <w:r>
+        <w:t>Views_only is W.I.P</w:t>
       </w:r>
     </w:p>
     <w:p/>
@@ -396,11 +311,9 @@
           <w:numId w:val="1"/>
         </w:numPr>
       </w:pPr>
-      <w:proofErr w:type="spellStart"/>
       <w:r>
         <w:t>skillCheck</w:t>
       </w:r>
-      <w:proofErr w:type="spellEnd"/>
     </w:p>
     <w:p>
       <w:pPr>
@@ -410,11 +323,9 @@
           <w:numId w:val="1"/>
         </w:numPr>
       </w:pPr>
-      <w:proofErr w:type="spellStart"/>
       <w:r>
         <w:t>assignTrigger</w:t>
       </w:r>
-      <w:proofErr w:type="spellEnd"/>
     </w:p>
     <w:p>
       <w:pPr>
@@ -424,11 +335,9 @@
           <w:numId w:val="1"/>
         </w:numPr>
       </w:pPr>
-      <w:proofErr w:type="spellStart"/>
       <w:r>
         <w:t>contractTrigger</w:t>
       </w:r>
-      <w:proofErr w:type="spellEnd"/>
     </w:p>
     <w:p>
       <w:pPr>
@@ -438,11 +347,9 @@
           <w:numId w:val="1"/>
         </w:numPr>
       </w:pPr>
-      <w:proofErr w:type="spellStart"/>
       <w:r>
         <w:t>groupTrigger</w:t>
       </w:r>
-      <w:proofErr w:type="spellEnd"/>
     </w:p>
     <w:p>
       <w:r>
@@ -457,12 +364,10 @@
           <w:numId w:val="1"/>
         </w:numPr>
       </w:pPr>
-      <w:proofErr w:type="spellStart"/>
       <w:r>
         <w:lastRenderedPageBreak/>
         <w:t>skillChecking</w:t>
       </w:r>
-      <w:proofErr w:type="spellEnd"/>
     </w:p>
     <w:p>
       <w:pPr>
@@ -472,11 +377,9 @@
           <w:numId w:val="1"/>
         </w:numPr>
       </w:pPr>
-      <w:proofErr w:type="spellStart"/>
       <w:r>
         <w:t>assignEmployees</w:t>
       </w:r>
-      <w:proofErr w:type="spellEnd"/>
     </w:p>
     <w:p>
       <w:pPr>
@@ -486,11 +389,9 @@
           <w:numId w:val="1"/>
         </w:numPr>
       </w:pPr>
-      <w:proofErr w:type="spellStart"/>
       <w:r>
         <w:t>contractCheck</w:t>
       </w:r>
-      <w:proofErr w:type="spellEnd"/>
     </w:p>
     <w:p>
       <w:pPr>
@@ -500,21 +401,14 @@
           <w:numId w:val="1"/>
         </w:numPr>
       </w:pPr>
-      <w:proofErr w:type="spellStart"/>
       <w:r>
         <w:t>groupCheck</w:t>
       </w:r>
-      <w:proofErr w:type="spellEnd"/>
-    </w:p>
-    <w:p>
-      <w:r>
-        <w:t xml:space="preserve">Each trigger only calls the corresponding procedure. Here’s table to show when they trigger and what is the corresponding </w:t>
-      </w:r>
-      <w:proofErr w:type="gramStart"/>
-      <w:r>
-        <w:t>procedure</w:t>
-      </w:r>
-      <w:proofErr w:type="gramEnd"/>
+    </w:p>
+    <w:p>
+      <w:r>
+        <w:t>Each trigger only calls the corresponding procedure. Here’s table to show when they trigger and what is the corresponding procedure</w:t>
+      </w:r>
     </w:p>
     <w:tbl>
       <w:tblPr>
@@ -565,11 +459,9 @@
             <w:tcW w:w="3005" w:type="dxa"/>
           </w:tcPr>
           <w:p>
-            <w:proofErr w:type="spellStart"/>
             <w:r>
               <w:t>skillCheck</w:t>
             </w:r>
-            <w:proofErr w:type="spellEnd"/>
           </w:p>
         </w:tc>
         <w:tc>
@@ -577,11 +469,9 @@
             <w:tcW w:w="3005" w:type="dxa"/>
           </w:tcPr>
           <w:p>
-            <w:proofErr w:type="spellStart"/>
             <w:r>
               <w:t>skillCheck</w:t>
             </w:r>
-            <w:proofErr w:type="spellEnd"/>
           </w:p>
         </w:tc>
         <w:tc>
@@ -601,11 +491,9 @@
             <w:tcW w:w="3005" w:type="dxa"/>
           </w:tcPr>
           <w:p>
-            <w:proofErr w:type="spellStart"/>
             <w:r>
               <w:t>assignTrigger</w:t>
             </w:r>
-            <w:proofErr w:type="spellEnd"/>
           </w:p>
         </w:tc>
         <w:tc>
@@ -613,11 +501,9 @@
             <w:tcW w:w="3005" w:type="dxa"/>
           </w:tcPr>
           <w:p>
-            <w:proofErr w:type="spellStart"/>
             <w:r>
               <w:t>assignTrigger</w:t>
             </w:r>
-            <w:proofErr w:type="spellEnd"/>
           </w:p>
         </w:tc>
         <w:tc>
@@ -637,11 +523,9 @@
             <w:tcW w:w="3005" w:type="dxa"/>
           </w:tcPr>
           <w:p>
-            <w:proofErr w:type="spellStart"/>
             <w:r>
               <w:t>contractTrigger</w:t>
             </w:r>
-            <w:proofErr w:type="spellEnd"/>
           </w:p>
         </w:tc>
         <w:tc>
@@ -649,11 +533,9 @@
             <w:tcW w:w="3005" w:type="dxa"/>
           </w:tcPr>
           <w:p>
-            <w:proofErr w:type="spellStart"/>
             <w:r>
               <w:t>contractTrigger</w:t>
             </w:r>
-            <w:proofErr w:type="spellEnd"/>
           </w:p>
         </w:tc>
         <w:tc>
@@ -662,15 +544,7 @@
           </w:tcPr>
           <w:p>
             <w:r>
-              <w:t xml:space="preserve">before update of </w:t>
-            </w:r>
-            <w:proofErr w:type="spellStart"/>
-            <w:r>
-              <w:t>contract_type</w:t>
-            </w:r>
-            <w:proofErr w:type="spellEnd"/>
-            <w:r>
-              <w:t xml:space="preserve"> on employee</w:t>
+              <w:t>before update of contract_type on employee</w:t>
             </w:r>
           </w:p>
         </w:tc>
@@ -681,11 +555,9 @@
             <w:tcW w:w="3005" w:type="dxa"/>
           </w:tcPr>
           <w:p>
-            <w:proofErr w:type="spellStart"/>
             <w:r>
               <w:t>groupTrigger</w:t>
             </w:r>
-            <w:proofErr w:type="spellEnd"/>
           </w:p>
         </w:tc>
         <w:tc>
@@ -693,11 +565,9 @@
             <w:tcW w:w="3005" w:type="dxa"/>
           </w:tcPr>
           <w:p>
-            <w:proofErr w:type="spellStart"/>
             <w:r>
               <w:t>groupCheck</w:t>
             </w:r>
-            <w:proofErr w:type="spellEnd"/>
           </w:p>
         </w:tc>
         <w:tc>
@@ -719,36 +589,18 @@
       </w:r>
     </w:p>
     <w:p>
-      <w:proofErr w:type="spellStart"/>
-      <w:r>
-        <w:t>skillCheck</w:t>
-      </w:r>
-      <w:proofErr w:type="spellEnd"/>
-      <w:r>
-        <w:t xml:space="preserve">: </w:t>
-      </w:r>
-    </w:p>
-    <w:p>
-      <w:r>
-        <w:t xml:space="preserve">Checks that is </w:t>
-      </w:r>
-      <w:proofErr w:type="gramStart"/>
-      <w:r>
-        <w:t>there</w:t>
-      </w:r>
-      <w:proofErr w:type="gramEnd"/>
-      <w:r>
-        <w:t xml:space="preserve"> skill with same name than the new input.</w:t>
-      </w:r>
-    </w:p>
-    <w:p>
-      <w:proofErr w:type="spellStart"/>
-      <w:r>
-        <w:t>assignTrigger</w:t>
-      </w:r>
-      <w:proofErr w:type="spellEnd"/>
-      <w:r>
-        <w:t>:</w:t>
+      <w:r>
+        <w:t xml:space="preserve">skillCheck: </w:t>
+      </w:r>
+    </w:p>
+    <w:p>
+      <w:r>
+        <w:t>Checks that is there skill with same name than the new input.</w:t>
+      </w:r>
+    </w:p>
+    <w:p>
+      <w:r>
+        <w:t>assignTrigger:</w:t>
       </w:r>
     </w:p>
     <w:p>
@@ -757,11 +609,9 @@
       </w:r>
     </w:p>
     <w:p>
-      <w:proofErr w:type="spellStart"/>
       <w:r>
         <w:t>contractTrigger</w:t>
       </w:r>
-      <w:proofErr w:type="spellEnd"/>
     </w:p>
     <w:p>
       <w:r>
@@ -772,23 +622,13 @@
       </w:r>
     </w:p>
     <w:p>
-      <w:proofErr w:type="spellStart"/>
       <w:r>
         <w:t>groupTrigger</w:t>
       </w:r>
-      <w:proofErr w:type="spellEnd"/>
-    </w:p>
-    <w:p>
-      <w:r>
-        <w:t>checks if given job title ‘HR secretary</w:t>
-      </w:r>
-      <w:proofErr w:type="gramStart"/>
-      <w:r>
-        <w:t>’  and</w:t>
-      </w:r>
-      <w:proofErr w:type="gramEnd"/>
-      <w:r>
-        <w:t xml:space="preserve"> insert that employee to HR group. Checks if job title contains world admin and inserts that into admin group. Else they go employee group.</w:t>
+    </w:p>
+    <w:p>
+      <w:r>
+        <w:t>checks if given job title ‘HR secretary’  and insert that employee to HR group. Checks if job title contains world admin and inserts that into admin group. Else they go employee group.</w:t>
       </w:r>
     </w:p>
     <w:p/>
@@ -814,18 +654,8 @@
           <w:numId w:val="1"/>
         </w:numPr>
       </w:pPr>
-      <w:proofErr w:type="spellStart"/>
-      <w:proofErr w:type="gramStart"/>
-      <w:r>
-        <w:t>salaryBase</w:t>
-      </w:r>
-      <w:proofErr w:type="spellEnd"/>
-      <w:r>
-        <w:t>(</w:t>
-      </w:r>
-      <w:proofErr w:type="gramEnd"/>
-      <w:r>
-        <w:t>)</w:t>
+      <w:r>
+        <w:t>salaryBase()</w:t>
       </w:r>
     </w:p>
     <w:p>
@@ -836,18 +666,8 @@
           <w:numId w:val="1"/>
         </w:numPr>
       </w:pPr>
-      <w:proofErr w:type="spellStart"/>
-      <w:proofErr w:type="gramStart"/>
-      <w:r>
-        <w:t>temporaryIncrease</w:t>
-      </w:r>
-      <w:proofErr w:type="spellEnd"/>
-      <w:r>
-        <w:t>(</w:t>
-      </w:r>
-      <w:proofErr w:type="gramEnd"/>
-      <w:r>
-        <w:t>)</w:t>
+      <w:r>
+        <w:t>temporaryIncrease()</w:t>
       </w:r>
     </w:p>
     <w:p>
@@ -858,31 +678,8 @@
           <w:numId w:val="1"/>
         </w:numPr>
       </w:pPr>
-      <w:proofErr w:type="spellStart"/>
-      <w:proofErr w:type="gramStart"/>
-      <w:r>
-        <w:t>percentSalaryIncrease</w:t>
-      </w:r>
-      <w:proofErr w:type="spellEnd"/>
-      <w:r>
-        <w:t>(</w:t>
-      </w:r>
-      <w:proofErr w:type="spellStart"/>
-      <w:proofErr w:type="gramEnd"/>
-      <w:r>
-        <w:t>percentValue</w:t>
-      </w:r>
-      <w:proofErr w:type="spellEnd"/>
-      <w:r>
-        <w:t xml:space="preserve"> numeric, </w:t>
-      </w:r>
-      <w:proofErr w:type="spellStart"/>
-      <w:r>
-        <w:t>maximumValue</w:t>
-      </w:r>
-      <w:proofErr w:type="spellEnd"/>
-      <w:r>
-        <w:t xml:space="preserve"> numeric)</w:t>
+      <w:r>
+        <w:t>percentSalaryIncrease(percentValue numeric, maximumValue numeric)</w:t>
       </w:r>
     </w:p>
     <w:p>
@@ -893,55 +690,25 @@
           <w:numId w:val="1"/>
         </w:numPr>
       </w:pPr>
-      <w:proofErr w:type="spellStart"/>
-      <w:proofErr w:type="gramStart"/>
-      <w:r>
-        <w:t>correctSalary</w:t>
-      </w:r>
-      <w:proofErr w:type="spellEnd"/>
-      <w:r>
-        <w:t>(</w:t>
-      </w:r>
-      <w:proofErr w:type="gramEnd"/>
-      <w:r>
-        <w:t>)</w:t>
+      <w:r>
+        <w:t>correctSalary()</w:t>
       </w:r>
     </w:p>
     <w:p/>
     <w:p>
-      <w:proofErr w:type="spellStart"/>
-      <w:r>
-        <w:t>SalaryBase</w:t>
-      </w:r>
-      <w:proofErr w:type="spellEnd"/>
-      <w:r>
-        <w:t xml:space="preserve"> sets all employees salary to the salary given by their job title.</w:t>
-      </w:r>
-    </w:p>
-    <w:p>
-      <w:proofErr w:type="spellStart"/>
-      <w:r>
-        <w:t>TemporaryIncrease</w:t>
-      </w:r>
-      <w:proofErr w:type="spellEnd"/>
-      <w:r>
-        <w:t xml:space="preserve"> gives all employees with temporary contract 3 months more contract </w:t>
-      </w:r>
-      <w:proofErr w:type="gramStart"/>
-      <w:r>
-        <w:t>time</w:t>
-      </w:r>
-      <w:proofErr w:type="gramEnd"/>
-    </w:p>
-    <w:p>
-      <w:proofErr w:type="spellStart"/>
+      <w:r>
+        <w:t>SalaryBase sets all employees salary to the salary given by their job title.</w:t>
+      </w:r>
+    </w:p>
+    <w:p>
+      <w:r>
+        <w:t>TemporaryIncrease gives all employees with temporary contract 3 months more contract time</w:t>
+      </w:r>
+    </w:p>
+    <w:p>
       <w:r>
         <w:lastRenderedPageBreak/>
-        <w:t>percentSalaryIncrease</w:t>
-      </w:r>
-      <w:proofErr w:type="spellEnd"/>
-      <w:r>
-        <w:t xml:space="preserve"> takes in </w:t>
+        <w:t xml:space="preserve">percentSalaryIncrease takes in </w:t>
       </w:r>
       <w:r>
         <w:t xml:space="preserve">any numeric </w:t>
@@ -953,47 +720,18 @@
         <w:t>s.</w:t>
       </w:r>
       <w:r>
-        <w:t xml:space="preserve"> </w:t>
-      </w:r>
-      <w:proofErr w:type="spellStart"/>
-      <w:r>
-        <w:t>percent</w:t>
-      </w:r>
-      <w:r>
-        <w:t>Value</w:t>
-      </w:r>
-      <w:proofErr w:type="spellEnd"/>
-      <w:r>
-        <w:t xml:space="preserve"> proceeds with integers being per cents </w:t>
-      </w:r>
-      <w:r>
-        <w:t xml:space="preserve">like 20 = 20% and so on. It also takes maximum value and if the original value was higher than the given value then the value wasn’t increased. </w:t>
-      </w:r>
-      <w:proofErr w:type="spellStart"/>
-      <w:r>
-        <w:t>percentSalaryIncrease</w:t>
-      </w:r>
-      <w:proofErr w:type="spellEnd"/>
-      <w:r>
-        <w:t xml:space="preserve"> increased current salary value by given per cent value.</w:t>
-      </w:r>
-    </w:p>
-    <w:p>
-      <w:proofErr w:type="spellStart"/>
-      <w:r>
-        <w:t>correctSalary</w:t>
-      </w:r>
-      <w:proofErr w:type="spellEnd"/>
-      <w:r>
-        <w:t xml:space="preserve"> first call </w:t>
-      </w:r>
-      <w:proofErr w:type="spellStart"/>
-      <w:r>
-        <w:t>salaryBase</w:t>
-      </w:r>
-      <w:proofErr w:type="spellEnd"/>
-      <w:r>
-        <w:t xml:space="preserve"> procedure to </w:t>
+        <w:t xml:space="preserve"> percent</w:t>
+      </w:r>
+      <w:r>
+        <w:t xml:space="preserve">Value proceeds with integers being per cents </w:t>
+      </w:r>
+      <w:r>
+        <w:t>like 20 = 20% and so on. It also takes maximum value and if the original value was higher than the given value then the value wasn’t increased. percentSalaryIncrease increased current salary value by given per cent value.</w:t>
+      </w:r>
+    </w:p>
+    <w:p>
+      <w:r>
+        <w:t xml:space="preserve">correctSalary first call salaryBase procedure to </w:t>
       </w:r>
       <w:r>
         <w:t>give them their salary a base value and then gives them additional salary for each benefit salary marked in the skills they have.</w:t>
@@ -1022,43 +760,708 @@
           <w:numId w:val="1"/>
         </w:numPr>
       </w:pPr>
+      <w:r>
+        <w:t xml:space="preserve">getProjects(givenDate date) </w:t>
+      </w:r>
+    </w:p>
+    <w:p/>
+    <w:p>
+      <w:r>
+        <w:t xml:space="preserve">getProjects takes a date and returns in a table all projects which end date is later than given date. In the table are </w:t>
+      </w:r>
+      <w:r>
+        <w:t>information about the project and the customer information</w:t>
+      </w:r>
+      <w:r>
+        <w:t>.</w:t>
+      </w:r>
+    </w:p>
+    <w:p>
+      <w:pPr>
+        <w:rPr>
+          <w:lang w:val="en-GB"/>
+        </w:rPr>
+      </w:pPr>
+    </w:p>
+    <w:p>
+      <w:pPr>
+        <w:pStyle w:val="Heading2"/>
+        <w:rPr>
+          <w:lang w:val="en-GB"/>
+        </w:rPr>
+      </w:pPr>
+      <w:r>
+        <w:rPr>
+          <w:lang w:val="en-GB"/>
+        </w:rPr>
+        <w:t>Constraints</w:t>
+      </w:r>
+    </w:p>
+    <w:p>
+      <w:pPr>
+        <w:rPr>
+          <w:lang w:val="en-GB"/>
+        </w:rPr>
+      </w:pPr>
+      <w:r>
+        <w:rPr>
+          <w:lang w:val="en-GB"/>
+        </w:rPr>
+        <w:t>Added following constraints:</w:t>
+      </w:r>
+    </w:p>
+    <w:p>
+      <w:pPr>
+        <w:pStyle w:val="ListParagraph"/>
+        <w:numPr>
+          <w:ilvl w:val="0"/>
+          <w:numId w:val="2"/>
+        </w:numPr>
+        <w:rPr>
+          <w:lang w:val="en-GB"/>
+        </w:rPr>
+      </w:pPr>
+      <w:r>
+        <w:rPr>
+          <w:i/>
+          <w:iCs/>
+          <w:lang w:val="en-GB"/>
+        </w:rPr>
+        <w:t>customer</w:t>
+      </w:r>
+      <w:r>
+        <w:rPr>
+          <w:lang w:val="en-GB"/>
+        </w:rPr>
+        <w:t>:</w:t>
+      </w:r>
+      <w:r>
+        <w:rPr>
+          <w:i/>
+          <w:iCs/>
+          <w:lang w:val="en-GB"/>
+        </w:rPr>
+        <w:t xml:space="preserve"> email</w:t>
+      </w:r>
+      <w:r>
+        <w:rPr>
+          <w:lang w:val="en-GB"/>
+        </w:rPr>
+        <w:t xml:space="preserve"> not null</w:t>
+      </w:r>
+    </w:p>
+    <w:p>
+      <w:pPr>
+        <w:pStyle w:val="ListParagraph"/>
+        <w:numPr>
+          <w:ilvl w:val="0"/>
+          <w:numId w:val="2"/>
+        </w:numPr>
+        <w:rPr>
+          <w:lang w:val="en-GB"/>
+        </w:rPr>
+      </w:pPr>
+      <w:r>
+        <w:rPr>
+          <w:i/>
+          <w:iCs/>
+          <w:lang w:val="en-GB"/>
+        </w:rPr>
+        <w:t>project</w:t>
+      </w:r>
+      <w:r>
+        <w:rPr>
+          <w:lang w:val="en-GB"/>
+        </w:rPr>
+        <w:t>:</w:t>
+      </w:r>
+      <w:r>
+        <w:rPr>
+          <w:i/>
+          <w:iCs/>
+          <w:lang w:val="en-GB"/>
+        </w:rPr>
+        <w:t xml:space="preserve"> </w:t>
+      </w:r>
       <w:proofErr w:type="spellStart"/>
-      <w:proofErr w:type="gramStart"/>
-      <w:r>
-        <w:t>getProjects</w:t>
+      <w:r>
+        <w:rPr>
+          <w:i/>
+          <w:iCs/>
+          <w:lang w:val="en-GB"/>
+        </w:rPr>
+        <w:t>p_start_date</w:t>
       </w:r>
       <w:proofErr w:type="spellEnd"/>
       <w:r>
-        <w:t>(</w:t>
+        <w:rPr>
+          <w:lang w:val="en-GB"/>
+        </w:rPr>
+        <w:t xml:space="preserve"> not null</w:t>
+      </w:r>
+    </w:p>
+    <w:p>
+      <w:pPr>
+        <w:pStyle w:val="ListParagraph"/>
+        <w:numPr>
+          <w:ilvl w:val="0"/>
+          <w:numId w:val="2"/>
+        </w:numPr>
+        <w:rPr>
+          <w:lang w:val="en-GB"/>
+        </w:rPr>
+      </w:pPr>
+      <w:r>
+        <w:rPr>
+          <w:i/>
+          <w:iCs/>
+          <w:lang w:val="en-GB"/>
+        </w:rPr>
+        <w:t>employee</w:t>
+      </w:r>
+      <w:r>
+        <w:rPr>
+          <w:lang w:val="en-GB"/>
+        </w:rPr>
+        <w:t>:</w:t>
+      </w:r>
+      <w:r>
+        <w:rPr>
+          <w:lang w:val="en-GB"/>
+        </w:rPr>
+        <w:t xml:space="preserve"> </w:t>
+      </w:r>
+      <w:r>
+        <w:rPr>
+          <w:i/>
+          <w:iCs/>
+          <w:lang w:val="en-GB"/>
+        </w:rPr>
+        <w:t>salary</w:t>
+      </w:r>
+      <w:r>
+        <w:rPr>
+          <w:lang w:val="en-GB"/>
+        </w:rPr>
+        <w:t xml:space="preserve"> &gt; 1000</w:t>
+      </w:r>
+    </w:p>
+    <w:p>
+      <w:pPr>
+        <w:rPr>
+          <w:lang w:val="en-GB"/>
+        </w:rPr>
+      </w:pPr>
+    </w:p>
+    <w:p>
+      <w:pPr>
+        <w:pStyle w:val="Heading2"/>
+        <w:rPr>
+          <w:lang w:val="en-GB"/>
+        </w:rPr>
+      </w:pPr>
+      <w:r>
+        <w:rPr>
+          <w:lang w:val="en-GB"/>
+        </w:rPr>
+        <w:t>Partitions</w:t>
+      </w:r>
+    </w:p>
+    <w:p>
+      <w:pPr>
+        <w:rPr>
+          <w:lang w:val="en-GB"/>
+        </w:rPr>
+      </w:pPr>
+      <w:r>
+        <w:rPr>
+          <w:lang w:val="en-GB"/>
+        </w:rPr>
+        <w:t>PostgreSQL does not support partitioning an existing table so instead the tables were copied except they were partitioned by the corresponding column</w:t>
+      </w:r>
+      <w:r>
+        <w:rPr>
+          <w:lang w:val="en-GB"/>
+        </w:rPr>
+        <w:t xml:space="preserve"> and then renaming the tables</w:t>
+      </w:r>
+      <w:r>
+        <w:rPr>
+          <w:lang w:val="en-GB"/>
+        </w:rPr>
+        <w:t>.</w:t>
+      </w:r>
+    </w:p>
+    <w:p>
+      <w:pPr>
+        <w:rPr>
+          <w:lang w:val="en-GB"/>
+        </w:rPr>
+      </w:pPr>
+      <w:r>
+        <w:rPr>
+          <w:lang w:val="en-GB"/>
+        </w:rPr>
+        <w:t>The following partitions were made this way:</w:t>
+      </w:r>
+    </w:p>
+    <w:p>
+      <w:pPr>
+        <w:pStyle w:val="ListParagraph"/>
+        <w:numPr>
+          <w:ilvl w:val="0"/>
+          <w:numId w:val="3"/>
+        </w:numPr>
+        <w:rPr>
+          <w:lang w:val="en-GB"/>
+        </w:rPr>
+      </w:pPr>
+      <w:r>
+        <w:rPr>
+          <w:i/>
+          <w:iCs/>
+          <w:lang w:val="en-GB"/>
+        </w:rPr>
+        <w:t>customer</w:t>
+      </w:r>
+      <w:r>
+        <w:rPr>
+          <w:lang w:val="en-GB"/>
+        </w:rPr>
+        <w:t xml:space="preserve"> </w:t>
+      </w:r>
+      <w:r>
+        <w:rPr>
+          <w:lang w:val="en-GB"/>
+        </w:rPr>
+        <w:t xml:space="preserve">by </w:t>
       </w:r>
       <w:proofErr w:type="spellStart"/>
-      <w:proofErr w:type="gramEnd"/>
-      <w:r>
-        <w:t>givenDate</w:t>
+      <w:r>
+        <w:rPr>
+          <w:i/>
+          <w:iCs/>
+          <w:lang w:val="en-GB"/>
+        </w:rPr>
+        <w:t>c_id</w:t>
       </w:r>
       <w:proofErr w:type="spellEnd"/>
-      <w:r>
-        <w:t xml:space="preserve"> date) </w:t>
-      </w:r>
-    </w:p>
-    <w:p/>
-    <w:p>
+    </w:p>
+    <w:p>
+      <w:pPr>
+        <w:pStyle w:val="ListParagraph"/>
+        <w:numPr>
+          <w:ilvl w:val="0"/>
+          <w:numId w:val="3"/>
+        </w:numPr>
+        <w:rPr>
+          <w:lang w:val="en-GB"/>
+        </w:rPr>
+      </w:pPr>
+      <w:r>
+        <w:rPr>
+          <w:i/>
+          <w:iCs/>
+          <w:lang w:val="en-GB"/>
+        </w:rPr>
+        <w:t>project</w:t>
+      </w:r>
+      <w:r>
+        <w:rPr>
+          <w:lang w:val="en-GB"/>
+        </w:rPr>
+        <w:t xml:space="preserve"> by </w:t>
+      </w:r>
       <w:proofErr w:type="spellStart"/>
       <w:r>
-        <w:t>getProjects</w:t>
+        <w:rPr>
+          <w:i/>
+          <w:iCs/>
+          <w:lang w:val="en-GB"/>
+        </w:rPr>
+        <w:t>p_id</w:t>
       </w:r>
       <w:proofErr w:type="spellEnd"/>
-      <w:r>
-        <w:t xml:space="preserve"> takes a date and returns in a table all projects which end date is later than given date. In the table are </w:t>
-      </w:r>
-      <w:r>
-        <w:t>information about the project and the customer information</w:t>
-      </w:r>
-      <w:r>
+    </w:p>
+    <w:p>
+      <w:pPr>
+        <w:rPr>
+          <w:lang w:val="en-GB"/>
+        </w:rPr>
+      </w:pPr>
+      <w:r>
+        <w:rPr>
+          <w:lang w:val="en-GB"/>
+        </w:rPr>
+        <w:t>Each table has 3 partitions and a default partition.</w:t>
+      </w:r>
+    </w:p>
+    <w:p>
+      <w:pPr>
+        <w:rPr>
+          <w:lang w:val="en-GB"/>
+        </w:rPr>
+      </w:pPr>
+    </w:p>
+    <w:p>
+      <w:pPr>
+        <w:pStyle w:val="Heading2"/>
+        <w:rPr>
+          <w:lang w:val="en-GB"/>
+        </w:rPr>
+      </w:pPr>
+      <w:r>
+        <w:rPr>
+          <w:lang w:val="en-GB"/>
+        </w:rPr>
+        <w:t>Views</w:t>
+      </w:r>
+    </w:p>
+    <w:p>
+      <w:pPr>
+        <w:rPr>
+          <w:lang w:val="en-GB"/>
+        </w:rPr>
+      </w:pPr>
+      <w:r>
+        <w:rPr>
+          <w:lang w:val="en-GB"/>
+        </w:rPr>
+        <w:t>Created the following views:</w:t>
+      </w:r>
+    </w:p>
+    <w:p>
+      <w:pPr>
+        <w:pStyle w:val="ListParagraph"/>
+        <w:numPr>
+          <w:ilvl w:val="0"/>
+          <w:numId w:val="4"/>
+        </w:numPr>
+        <w:rPr>
+          <w:lang w:val="en-GB"/>
+        </w:rPr>
+      </w:pPr>
+      <w:proofErr w:type="spellStart"/>
+      <w:r>
+        <w:rPr>
+          <w:lang w:val="en-GB"/>
+        </w:rPr>
+        <w:t>employees_on_project</w:t>
+      </w:r>
+      <w:proofErr w:type="spellEnd"/>
+    </w:p>
+    <w:p>
+      <w:pPr>
+        <w:pStyle w:val="ListParagraph"/>
+        <w:rPr>
+          <w:lang w:val="en-GB"/>
+        </w:rPr>
+      </w:pPr>
+      <w:r>
+        <w:rPr>
+          <w:lang w:val="en-GB"/>
+        </w:rPr>
+        <w:t>lists all employees on a project</w:t>
+      </w:r>
+    </w:p>
+    <w:p>
+      <w:pPr>
+        <w:pStyle w:val="ListParagraph"/>
+        <w:rPr>
+          <w:lang w:val="en-GB"/>
+        </w:rPr>
+      </w:pPr>
+    </w:p>
+    <w:p>
+      <w:pPr>
+        <w:pStyle w:val="ListParagraph"/>
+        <w:numPr>
+          <w:ilvl w:val="0"/>
+          <w:numId w:val="4"/>
+        </w:numPr>
+        <w:rPr>
+          <w:lang w:val="en-GB"/>
+        </w:rPr>
+      </w:pPr>
+      <w:proofErr w:type="spellStart"/>
+      <w:r>
+        <w:rPr>
+          <w:lang w:val="en-GB"/>
+        </w:rPr>
+        <w:lastRenderedPageBreak/>
+        <w:t>employees_in_department_in_hq</w:t>
+      </w:r>
+      <w:proofErr w:type="spellEnd"/>
+    </w:p>
+    <w:p>
+      <w:pPr>
+        <w:pStyle w:val="ListParagraph"/>
+        <w:rPr>
+          <w:lang w:val="en-GB"/>
+        </w:rPr>
+      </w:pPr>
+      <w:r>
+        <w:rPr>
+          <w:lang w:val="en-GB"/>
+        </w:rPr>
+        <w:t>lists all employees by department and headquarter</w:t>
+      </w:r>
+    </w:p>
+    <w:p>
+      <w:pPr>
+        <w:pStyle w:val="ListParagraph"/>
+        <w:rPr>
+          <w:lang w:val="en-GB"/>
+        </w:rPr>
+      </w:pPr>
+    </w:p>
+    <w:p>
+      <w:pPr>
+        <w:pStyle w:val="ListParagraph"/>
+        <w:numPr>
+          <w:ilvl w:val="0"/>
+          <w:numId w:val="4"/>
+        </w:numPr>
+        <w:rPr>
+          <w:lang w:val="en-GB"/>
+        </w:rPr>
+      </w:pPr>
+      <w:proofErr w:type="spellStart"/>
+      <w:r>
+        <w:rPr>
+          <w:lang w:val="en-GB"/>
+        </w:rPr>
+        <w:t>employees_by_skill</w:t>
+      </w:r>
+      <w:proofErr w:type="spellEnd"/>
+    </w:p>
+    <w:p>
+      <w:pPr>
+        <w:pStyle w:val="ListParagraph"/>
+        <w:rPr>
+          <w:lang w:val="en-GB"/>
+        </w:rPr>
+      </w:pPr>
+      <w:r>
+        <w:rPr>
+          <w:lang w:val="en-GB"/>
+        </w:rPr>
+        <w:t xml:space="preserve">lists all employees by their </w:t>
+      </w:r>
+      <w:r>
+        <w:rPr>
+          <w:lang w:val="en-GB"/>
+        </w:rPr>
+        <w:t>skills</w:t>
+      </w:r>
+    </w:p>
+    <w:p>
+      <w:pPr>
+        <w:pStyle w:val="ListParagraph"/>
+        <w:rPr>
+          <w:lang w:val="en-GB"/>
+        </w:rPr>
+      </w:pPr>
+    </w:p>
+    <w:p>
+      <w:pPr>
+        <w:pStyle w:val="ListParagraph"/>
+        <w:numPr>
+          <w:ilvl w:val="0"/>
+          <w:numId w:val="4"/>
+        </w:numPr>
+        <w:rPr>
+          <w:lang w:val="en-GB"/>
+        </w:rPr>
+      </w:pPr>
+      <w:proofErr w:type="spellStart"/>
+      <w:r>
+        <w:rPr>
+          <w:lang w:val="en-GB"/>
+        </w:rPr>
+        <w:t>customers_by_location</w:t>
+      </w:r>
+      <w:proofErr w:type="spellEnd"/>
+    </w:p>
+    <w:p>
+      <w:pPr>
+        <w:pStyle w:val="ListParagraph"/>
+        <w:rPr>
+          <w:lang w:val="en-GB"/>
+        </w:rPr>
+      </w:pPr>
+      <w:r>
+        <w:rPr>
+          <w:lang w:val="en-GB"/>
+        </w:rPr>
+        <w:t>lists all customers by their location</w:t>
+      </w:r>
+    </w:p>
+    <w:p>
+      <w:pPr>
+        <w:pStyle w:val="ListParagraph"/>
+        <w:rPr>
+          <w:lang w:val="en-GB"/>
+        </w:rPr>
+      </w:pPr>
+    </w:p>
+    <w:p>
+      <w:pPr>
+        <w:pStyle w:val="ListParagraph"/>
+        <w:numPr>
+          <w:ilvl w:val="0"/>
+          <w:numId w:val="4"/>
+        </w:numPr>
+        <w:rPr>
+          <w:lang w:val="en-GB"/>
+        </w:rPr>
+      </w:pPr>
+      <w:proofErr w:type="spellStart"/>
+      <w:r>
+        <w:rPr>
+          <w:lang w:val="en-GB"/>
+        </w:rPr>
+        <w:t>employees_by_group</w:t>
+      </w:r>
+      <w:proofErr w:type="spellEnd"/>
+    </w:p>
+    <w:p>
+      <w:pPr>
+        <w:pStyle w:val="ListParagraph"/>
+        <w:rPr>
+          <w:lang w:val="en-GB"/>
+        </w:rPr>
+      </w:pPr>
+      <w:r>
+        <w:rPr>
+          <w:lang w:val="en-GB"/>
+        </w:rPr>
+        <w:t>lists all employees by the group(s) they belong to</w:t>
+      </w:r>
+    </w:p>
+    <w:p>
+      <w:pPr>
+        <w:pStyle w:val="ListParagraph"/>
+        <w:rPr>
+          <w:lang w:val="en-GB"/>
+        </w:rPr>
+      </w:pPr>
+    </w:p>
+    <w:p>
+      <w:pPr>
+        <w:pStyle w:val="ListParagraph"/>
+        <w:numPr>
+          <w:ilvl w:val="0"/>
+          <w:numId w:val="4"/>
+        </w:numPr>
+        <w:rPr>
+          <w:lang w:val="en-GB"/>
+        </w:rPr>
+      </w:pPr>
+      <w:proofErr w:type="spellStart"/>
+      <w:r>
+        <w:rPr>
+          <w:lang w:val="en-GB"/>
+        </w:rPr>
+        <w:t>employees_by_title</w:t>
+      </w:r>
+      <w:proofErr w:type="spellEnd"/>
+    </w:p>
+    <w:p>
+      <w:pPr>
+        <w:pStyle w:val="ListParagraph"/>
+        <w:rPr>
+          <w:lang w:val="en-GB"/>
+        </w:rPr>
+      </w:pPr>
+      <w:r>
+        <w:rPr>
+          <w:lang w:val="en-GB"/>
+        </w:rPr>
+        <w:t>lists all employees by the job title(s) they have</w:t>
+      </w:r>
+    </w:p>
+    <w:p>
+      <w:pPr>
+        <w:rPr>
+          <w:lang w:val="en-GB"/>
+        </w:rPr>
+      </w:pPr>
+    </w:p>
+    <w:p>
+      <w:pPr>
+        <w:rPr>
+          <w:lang w:val="en-GB"/>
+        </w:rPr>
+      </w:pPr>
+    </w:p>
+    <w:p>
+      <w:pPr>
+        <w:pStyle w:val="Heading2"/>
+        <w:rPr>
+          <w:lang w:val="en-GB"/>
+        </w:rPr>
+      </w:pPr>
+      <w:proofErr w:type="spellStart"/>
+      <w:r>
+        <w:rPr>
+          <w:lang w:val="en-GB"/>
+        </w:rPr>
+        <w:t>Zip_code</w:t>
+      </w:r>
+      <w:proofErr w:type="spellEnd"/>
+    </w:p>
+    <w:p>
+      <w:pPr>
+        <w:rPr>
+          <w:lang w:val="en-GB"/>
+        </w:rPr>
+      </w:pPr>
+      <w:r>
+        <w:rPr>
+          <w:lang w:val="en-GB"/>
+        </w:rPr>
+        <w:t xml:space="preserve">Added a </w:t>
+      </w:r>
+      <w:proofErr w:type="spellStart"/>
+      <w:r>
+        <w:rPr>
+          <w:i/>
+          <w:iCs/>
+          <w:lang w:val="en-GB"/>
+        </w:rPr>
+        <w:t>zip_code</w:t>
+      </w:r>
+      <w:proofErr w:type="spellEnd"/>
+      <w:r>
+        <w:rPr>
+          <w:lang w:val="en-GB"/>
+        </w:rPr>
+        <w:t xml:space="preserve"> column to </w:t>
+      </w:r>
+      <w:proofErr w:type="spellStart"/>
+      <w:r>
+        <w:rPr>
+          <w:i/>
+          <w:iCs/>
+          <w:lang w:val="en-GB"/>
+        </w:rPr>
+        <w:t>geo_location</w:t>
+      </w:r>
+      <w:proofErr w:type="spellEnd"/>
+      <w:r>
+        <w:rPr>
+          <w:lang w:val="en-GB"/>
+        </w:rPr>
         <w:t>.</w:t>
       </w:r>
-    </w:p>
-    <w:p/>
+      <w:r>
+        <w:rPr>
+          <w:lang w:val="en-GB"/>
+        </w:rPr>
+        <w:t xml:space="preserve"> It holds an integer and has no constraints.</w:t>
+      </w:r>
+    </w:p>
     <w:sectPr>
       <w:pgSz w:w="11906" w:h="16838"/>
       <w:pgMar w:top="1440" w:right="1440" w:bottom="1440" w:left="1440" w:header="708" w:footer="708" w:gutter="0"/>
@@ -1070,8 +1473,121 @@
 </file>
 
 <file path=word/numbering.xml><?xml version="1.0" encoding="utf-8"?>
-<w:numbering xmlns:wpc="http://schemas.microsoft.com/office/word/2010/wordprocessingCanvas" xmlns:cx="http://schemas.microsoft.com/office/drawing/2014/chartex" xmlns:cx1="http://schemas.microsoft.com/office/drawing/2015/9/8/chartex" xmlns:cx2="http://schemas.microsoft.com/office/drawing/2015/10/21/chartex" xmlns:cx3="http://schemas.microsoft.com/office/drawing/2016/5/9/chartex" xmlns:cx4="http://schemas.microsoft.com/office/drawing/2016/5/10/chartex" xmlns:cx5="http://schemas.microsoft.com/office/drawing/2016/5/11/chartex" xmlns:cx6="http://schemas.microsoft.com/office/drawing/2016/5/12/chartex" xmlns:cx7="http://schemas.microsoft.com/office/drawing/2016/5/13/chartex" xmlns:cx8="http://schemas.microsoft.com/office/drawing/2016/5/14/chartex" xmlns:mc="http://schemas.openxmlformats.org/markup-compatibility/2006" xmlns:aink="http://schemas.microsoft.com/office/drawing/2016/ink" xmlns:am3d="http://schemas.microsoft.com/office/drawing/2017/model3d" xmlns:o="urn:schemas-microsoft-com:office:office" xmlns:oel="http://schemas.microsoft.com/office/2019/extlst" xmlns:r="http://schemas.openxmlformats.org/officeDocument/2006/relationships" xmlns:m="http://schemas.openxmlformats.org/officeDocument/2006/math" xmlns:v="urn:schemas-microsoft-com:vml" xmlns:wp14="http://schemas.microsoft.com/office/word/2010/wordprocessingDrawing" xmlns:wp="http://schemas.openxmlformats.org/drawingml/2006/wordprocessingDrawing" xmlns:w10="urn:schemas-microsoft-com:office:word" xmlns:w="http://schemas.openxmlformats.org/wordprocessingml/2006/main" xmlns:w14="http://schemas.microsoft.com/office/word/2010/wordml" xmlns:w15="http://schemas.microsoft.com/office/word/2012/wordml" xmlns:w16cex="http://schemas.microsoft.com/office/word/2018/wordml/cex" xmlns:w16cid="http://schemas.microsoft.com/office/word/2016/wordml/cid" xmlns:w16="http://schemas.microsoft.com/office/word/2018/wordml" xmlns:w16sdtdh="http://schemas.microsoft.com/office/word/2020/wordml/sdtdatahash" xmlns:w16se="http://schemas.microsoft.com/office/word/2015/wordml/symex" xmlns:wpg="http://schemas.microsoft.com/office/word/2010/wordprocessingGroup" xmlns:wpi="http://schemas.microsoft.com/office/word/2010/wordprocessingInk" xmlns:wne="http://schemas.microsoft.com/office/word/2006/wordml" xmlns:wps="http://schemas.microsoft.com/office/word/2010/wordprocessingShape" mc:Ignorable="w14 w15 w16se w16cid w16 w16cex w16sdtdh wp14">
+<w:numbering xmlns:wpc="http://schemas.microsoft.com/office/word/2010/wordprocessingCanvas" xmlns:cx="http://schemas.microsoft.com/office/drawing/2014/chartex" xmlns:cx1="http://schemas.microsoft.com/office/drawing/2015/9/8/chartex" xmlns:cx2="http://schemas.microsoft.com/office/drawing/2015/10/21/chartex" xmlns:cx3="http://schemas.microsoft.com/office/drawing/2016/5/9/chartex" xmlns:cx4="http://schemas.microsoft.com/office/drawing/2016/5/10/chartex" xmlns:cx5="http://schemas.microsoft.com/office/drawing/2016/5/11/chartex" xmlns:cx6="http://schemas.microsoft.com/office/drawing/2016/5/12/chartex" xmlns:cx7="http://schemas.microsoft.com/office/drawing/2016/5/13/chartex" xmlns:cx8="http://schemas.microsoft.com/office/drawing/2016/5/14/chartex" xmlns:mc="http://schemas.openxmlformats.org/markup-compatibility/2006" xmlns:aink="http://schemas.microsoft.com/office/drawing/2016/ink" xmlns:am3d="http://schemas.microsoft.com/office/drawing/2017/model3d" xmlns:o="urn:schemas-microsoft-com:office:office" xmlns:oel="http://schemas.microsoft.com/office/2019/extlst" xmlns:r="http://schemas.openxmlformats.org/officeDocument/2006/relationships" xmlns:m="http://schemas.openxmlformats.org/officeDocument/2006/math" xmlns:v="urn:schemas-microsoft-com:vml" xmlns:wp14="http://schemas.microsoft.com/office/word/2010/wordprocessingDrawing" xmlns:wp="http://schemas.openxmlformats.org/drawingml/2006/wordprocessingDrawing" xmlns:w10="urn:schemas-microsoft-com:office:word" xmlns:w="http://schemas.openxmlformats.org/wordprocessingml/2006/main" xmlns:w14="http://schemas.microsoft.com/office/word/2010/wordml" xmlns:w15="http://schemas.microsoft.com/office/word/2012/wordml" xmlns:w16cex="http://schemas.microsoft.com/office/word/2018/wordml/cex" xmlns:w16cid="http://schemas.microsoft.com/office/word/2016/wordml/cid" xmlns:w16="http://schemas.microsoft.com/office/word/2018/wordml" xmlns:w16du="http://schemas.microsoft.com/office/word/2023/wordml/word16du" xmlns:w16sdtdh="http://schemas.microsoft.com/office/word/2020/wordml/sdtdatahash" xmlns:w16se="http://schemas.microsoft.com/office/word/2015/wordml/symex" xmlns:wpg="http://schemas.microsoft.com/office/word/2010/wordprocessingGroup" xmlns:wpi="http://schemas.microsoft.com/office/word/2010/wordprocessingInk" xmlns:wne="http://schemas.microsoft.com/office/word/2006/wordml" xmlns:wps="http://schemas.microsoft.com/office/word/2010/wordprocessingShape" mc:Ignorable="w14 w15 w16se w16cid w16 w16cex w16sdtdh w16du wp14">
   <w:abstractNum w:abstractNumId="0" w15:restartNumberingAfterBreak="0">
+    <w:nsid w:val="1A8C24C3"/>
+    <w:multiLevelType w:val="hybridMultilevel"/>
+    <w:tmpl w:val="1E642368"/>
+    <w:lvl w:ilvl="0" w:tplc="040B0001">
+      <w:start w:val="1"/>
+      <w:numFmt w:val="bullet"/>
+      <w:lvlText w:val=""/>
+      <w:lvlJc w:val="left"/>
+      <w:pPr>
+        <w:ind w:left="720" w:hanging="360"/>
+      </w:pPr>
+      <w:rPr>
+        <w:rFonts w:ascii="Symbol" w:hAnsi="Symbol" w:hint="default"/>
+      </w:rPr>
+    </w:lvl>
+    <w:lvl w:ilvl="1" w:tplc="040B0003" w:tentative="1">
+      <w:start w:val="1"/>
+      <w:numFmt w:val="bullet"/>
+      <w:lvlText w:val="o"/>
+      <w:lvlJc w:val="left"/>
+      <w:pPr>
+        <w:ind w:left="1440" w:hanging="360"/>
+      </w:pPr>
+      <w:rPr>
+        <w:rFonts w:ascii="Courier New" w:hAnsi="Courier New" w:cs="Courier New" w:hint="default"/>
+      </w:rPr>
+    </w:lvl>
+    <w:lvl w:ilvl="2" w:tplc="040B0005" w:tentative="1">
+      <w:start w:val="1"/>
+      <w:numFmt w:val="bullet"/>
+      <w:lvlText w:val=""/>
+      <w:lvlJc w:val="left"/>
+      <w:pPr>
+        <w:ind w:left="2160" w:hanging="360"/>
+      </w:pPr>
+      <w:rPr>
+        <w:rFonts w:ascii="Wingdings" w:hAnsi="Wingdings" w:hint="default"/>
+      </w:rPr>
+    </w:lvl>
+    <w:lvl w:ilvl="3" w:tplc="040B0001" w:tentative="1">
+      <w:start w:val="1"/>
+      <w:numFmt w:val="bullet"/>
+      <w:lvlText w:val=""/>
+      <w:lvlJc w:val="left"/>
+      <w:pPr>
+        <w:ind w:left="2880" w:hanging="360"/>
+      </w:pPr>
+      <w:rPr>
+        <w:rFonts w:ascii="Symbol" w:hAnsi="Symbol" w:hint="default"/>
+      </w:rPr>
+    </w:lvl>
+    <w:lvl w:ilvl="4" w:tplc="040B0003" w:tentative="1">
+      <w:start w:val="1"/>
+      <w:numFmt w:val="bullet"/>
+      <w:lvlText w:val="o"/>
+      <w:lvlJc w:val="left"/>
+      <w:pPr>
+        <w:ind w:left="3600" w:hanging="360"/>
+      </w:pPr>
+      <w:rPr>
+        <w:rFonts w:ascii="Courier New" w:hAnsi="Courier New" w:cs="Courier New" w:hint="default"/>
+      </w:rPr>
+    </w:lvl>
+    <w:lvl w:ilvl="5" w:tplc="040B0005" w:tentative="1">
+      <w:start w:val="1"/>
+      <w:numFmt w:val="bullet"/>
+      <w:lvlText w:val=""/>
+      <w:lvlJc w:val="left"/>
+      <w:pPr>
+        <w:ind w:left="4320" w:hanging="360"/>
+      </w:pPr>
+      <w:rPr>
+        <w:rFonts w:ascii="Wingdings" w:hAnsi="Wingdings" w:hint="default"/>
+      </w:rPr>
+    </w:lvl>
+    <w:lvl w:ilvl="6" w:tplc="040B0001" w:tentative="1">
+      <w:start w:val="1"/>
+      <w:numFmt w:val="bullet"/>
+      <w:lvlText w:val=""/>
+      <w:lvlJc w:val="left"/>
+      <w:pPr>
+        <w:ind w:left="5040" w:hanging="360"/>
+      </w:pPr>
+      <w:rPr>
+        <w:rFonts w:ascii="Symbol" w:hAnsi="Symbol" w:hint="default"/>
+      </w:rPr>
+    </w:lvl>
+    <w:lvl w:ilvl="7" w:tplc="040B0003" w:tentative="1">
+      <w:start w:val="1"/>
+      <w:numFmt w:val="bullet"/>
+      <w:lvlText w:val="o"/>
+      <w:lvlJc w:val="left"/>
+      <w:pPr>
+        <w:ind w:left="5760" w:hanging="360"/>
+      </w:pPr>
+      <w:rPr>
+        <w:rFonts w:ascii="Courier New" w:hAnsi="Courier New" w:cs="Courier New" w:hint="default"/>
+      </w:rPr>
+    </w:lvl>
+    <w:lvl w:ilvl="8" w:tplc="040B0005" w:tentative="1">
+      <w:start w:val="1"/>
+      <w:numFmt w:val="bullet"/>
+      <w:lvlText w:val=""/>
+      <w:lvlJc w:val="left"/>
+      <w:pPr>
+        <w:ind w:left="6480" w:hanging="360"/>
+      </w:pPr>
+      <w:rPr>
+        <w:rFonts w:ascii="Wingdings" w:hAnsi="Wingdings" w:hint="default"/>
+      </w:rPr>
+    </w:lvl>
+  </w:abstractNum>
+  <w:abstractNum w:abstractNumId="1" w15:restartNumberingAfterBreak="0">
     <w:nsid w:val="444D7F42"/>
     <w:multiLevelType w:val="hybridMultilevel"/>
     <w:tmpl w:val="C8EEF472"/>
@@ -1183,14 +1699,249 @@
       </w:rPr>
     </w:lvl>
   </w:abstractNum>
+  <w:abstractNum w:abstractNumId="2" w15:restartNumberingAfterBreak="0">
+    <w:nsid w:val="4D83651A"/>
+    <w:multiLevelType w:val="hybridMultilevel"/>
+    <w:tmpl w:val="B6B02808"/>
+    <w:lvl w:ilvl="0" w:tplc="040B0001">
+      <w:start w:val="1"/>
+      <w:numFmt w:val="bullet"/>
+      <w:lvlText w:val=""/>
+      <w:lvlJc w:val="left"/>
+      <w:pPr>
+        <w:ind w:left="720" w:hanging="360"/>
+      </w:pPr>
+      <w:rPr>
+        <w:rFonts w:ascii="Symbol" w:hAnsi="Symbol" w:hint="default"/>
+      </w:rPr>
+    </w:lvl>
+    <w:lvl w:ilvl="1" w:tplc="040B0003" w:tentative="1">
+      <w:start w:val="1"/>
+      <w:numFmt w:val="bullet"/>
+      <w:lvlText w:val="o"/>
+      <w:lvlJc w:val="left"/>
+      <w:pPr>
+        <w:ind w:left="1440" w:hanging="360"/>
+      </w:pPr>
+      <w:rPr>
+        <w:rFonts w:ascii="Courier New" w:hAnsi="Courier New" w:cs="Courier New" w:hint="default"/>
+      </w:rPr>
+    </w:lvl>
+    <w:lvl w:ilvl="2" w:tplc="040B0005" w:tentative="1">
+      <w:start w:val="1"/>
+      <w:numFmt w:val="bullet"/>
+      <w:lvlText w:val=""/>
+      <w:lvlJc w:val="left"/>
+      <w:pPr>
+        <w:ind w:left="2160" w:hanging="360"/>
+      </w:pPr>
+      <w:rPr>
+        <w:rFonts w:ascii="Wingdings" w:hAnsi="Wingdings" w:hint="default"/>
+      </w:rPr>
+    </w:lvl>
+    <w:lvl w:ilvl="3" w:tplc="040B0001" w:tentative="1">
+      <w:start w:val="1"/>
+      <w:numFmt w:val="bullet"/>
+      <w:lvlText w:val=""/>
+      <w:lvlJc w:val="left"/>
+      <w:pPr>
+        <w:ind w:left="2880" w:hanging="360"/>
+      </w:pPr>
+      <w:rPr>
+        <w:rFonts w:ascii="Symbol" w:hAnsi="Symbol" w:hint="default"/>
+      </w:rPr>
+    </w:lvl>
+    <w:lvl w:ilvl="4" w:tplc="040B0003" w:tentative="1">
+      <w:start w:val="1"/>
+      <w:numFmt w:val="bullet"/>
+      <w:lvlText w:val="o"/>
+      <w:lvlJc w:val="left"/>
+      <w:pPr>
+        <w:ind w:left="3600" w:hanging="360"/>
+      </w:pPr>
+      <w:rPr>
+        <w:rFonts w:ascii="Courier New" w:hAnsi="Courier New" w:cs="Courier New" w:hint="default"/>
+      </w:rPr>
+    </w:lvl>
+    <w:lvl w:ilvl="5" w:tplc="040B0005" w:tentative="1">
+      <w:start w:val="1"/>
+      <w:numFmt w:val="bullet"/>
+      <w:lvlText w:val=""/>
+      <w:lvlJc w:val="left"/>
+      <w:pPr>
+        <w:ind w:left="4320" w:hanging="360"/>
+      </w:pPr>
+      <w:rPr>
+        <w:rFonts w:ascii="Wingdings" w:hAnsi="Wingdings" w:hint="default"/>
+      </w:rPr>
+    </w:lvl>
+    <w:lvl w:ilvl="6" w:tplc="040B0001" w:tentative="1">
+      <w:start w:val="1"/>
+      <w:numFmt w:val="bullet"/>
+      <w:lvlText w:val=""/>
+      <w:lvlJc w:val="left"/>
+      <w:pPr>
+        <w:ind w:left="5040" w:hanging="360"/>
+      </w:pPr>
+      <w:rPr>
+        <w:rFonts w:ascii="Symbol" w:hAnsi="Symbol" w:hint="default"/>
+      </w:rPr>
+    </w:lvl>
+    <w:lvl w:ilvl="7" w:tplc="040B0003" w:tentative="1">
+      <w:start w:val="1"/>
+      <w:numFmt w:val="bullet"/>
+      <w:lvlText w:val="o"/>
+      <w:lvlJc w:val="left"/>
+      <w:pPr>
+        <w:ind w:left="5760" w:hanging="360"/>
+      </w:pPr>
+      <w:rPr>
+        <w:rFonts w:ascii="Courier New" w:hAnsi="Courier New" w:cs="Courier New" w:hint="default"/>
+      </w:rPr>
+    </w:lvl>
+    <w:lvl w:ilvl="8" w:tplc="040B0005" w:tentative="1">
+      <w:start w:val="1"/>
+      <w:numFmt w:val="bullet"/>
+      <w:lvlText w:val=""/>
+      <w:lvlJc w:val="left"/>
+      <w:pPr>
+        <w:ind w:left="6480" w:hanging="360"/>
+      </w:pPr>
+      <w:rPr>
+        <w:rFonts w:ascii="Wingdings" w:hAnsi="Wingdings" w:hint="default"/>
+      </w:rPr>
+    </w:lvl>
+  </w:abstractNum>
+  <w:abstractNum w:abstractNumId="3" w15:restartNumberingAfterBreak="0">
+    <w:nsid w:val="62797E7B"/>
+    <w:multiLevelType w:val="hybridMultilevel"/>
+    <w:tmpl w:val="179283AA"/>
+    <w:lvl w:ilvl="0" w:tplc="040B0001">
+      <w:start w:val="1"/>
+      <w:numFmt w:val="bullet"/>
+      <w:lvlText w:val=""/>
+      <w:lvlJc w:val="left"/>
+      <w:pPr>
+        <w:ind w:left="720" w:hanging="360"/>
+      </w:pPr>
+      <w:rPr>
+        <w:rFonts w:ascii="Symbol" w:hAnsi="Symbol" w:hint="default"/>
+      </w:rPr>
+    </w:lvl>
+    <w:lvl w:ilvl="1" w:tplc="040B0003" w:tentative="1">
+      <w:start w:val="1"/>
+      <w:numFmt w:val="bullet"/>
+      <w:lvlText w:val="o"/>
+      <w:lvlJc w:val="left"/>
+      <w:pPr>
+        <w:ind w:left="1440" w:hanging="360"/>
+      </w:pPr>
+      <w:rPr>
+        <w:rFonts w:ascii="Courier New" w:hAnsi="Courier New" w:cs="Courier New" w:hint="default"/>
+      </w:rPr>
+    </w:lvl>
+    <w:lvl w:ilvl="2" w:tplc="040B0005" w:tentative="1">
+      <w:start w:val="1"/>
+      <w:numFmt w:val="bullet"/>
+      <w:lvlText w:val=""/>
+      <w:lvlJc w:val="left"/>
+      <w:pPr>
+        <w:ind w:left="2160" w:hanging="360"/>
+      </w:pPr>
+      <w:rPr>
+        <w:rFonts w:ascii="Wingdings" w:hAnsi="Wingdings" w:hint="default"/>
+      </w:rPr>
+    </w:lvl>
+    <w:lvl w:ilvl="3" w:tplc="040B0001" w:tentative="1">
+      <w:start w:val="1"/>
+      <w:numFmt w:val="bullet"/>
+      <w:lvlText w:val=""/>
+      <w:lvlJc w:val="left"/>
+      <w:pPr>
+        <w:ind w:left="2880" w:hanging="360"/>
+      </w:pPr>
+      <w:rPr>
+        <w:rFonts w:ascii="Symbol" w:hAnsi="Symbol" w:hint="default"/>
+      </w:rPr>
+    </w:lvl>
+    <w:lvl w:ilvl="4" w:tplc="040B0003" w:tentative="1">
+      <w:start w:val="1"/>
+      <w:numFmt w:val="bullet"/>
+      <w:lvlText w:val="o"/>
+      <w:lvlJc w:val="left"/>
+      <w:pPr>
+        <w:ind w:left="3600" w:hanging="360"/>
+      </w:pPr>
+      <w:rPr>
+        <w:rFonts w:ascii="Courier New" w:hAnsi="Courier New" w:cs="Courier New" w:hint="default"/>
+      </w:rPr>
+    </w:lvl>
+    <w:lvl w:ilvl="5" w:tplc="040B0005" w:tentative="1">
+      <w:start w:val="1"/>
+      <w:numFmt w:val="bullet"/>
+      <w:lvlText w:val=""/>
+      <w:lvlJc w:val="left"/>
+      <w:pPr>
+        <w:ind w:left="4320" w:hanging="360"/>
+      </w:pPr>
+      <w:rPr>
+        <w:rFonts w:ascii="Wingdings" w:hAnsi="Wingdings" w:hint="default"/>
+      </w:rPr>
+    </w:lvl>
+    <w:lvl w:ilvl="6" w:tplc="040B0001" w:tentative="1">
+      <w:start w:val="1"/>
+      <w:numFmt w:val="bullet"/>
+      <w:lvlText w:val=""/>
+      <w:lvlJc w:val="left"/>
+      <w:pPr>
+        <w:ind w:left="5040" w:hanging="360"/>
+      </w:pPr>
+      <w:rPr>
+        <w:rFonts w:ascii="Symbol" w:hAnsi="Symbol" w:hint="default"/>
+      </w:rPr>
+    </w:lvl>
+    <w:lvl w:ilvl="7" w:tplc="040B0003" w:tentative="1">
+      <w:start w:val="1"/>
+      <w:numFmt w:val="bullet"/>
+      <w:lvlText w:val="o"/>
+      <w:lvlJc w:val="left"/>
+      <w:pPr>
+        <w:ind w:left="5760" w:hanging="360"/>
+      </w:pPr>
+      <w:rPr>
+        <w:rFonts w:ascii="Courier New" w:hAnsi="Courier New" w:cs="Courier New" w:hint="default"/>
+      </w:rPr>
+    </w:lvl>
+    <w:lvl w:ilvl="8" w:tplc="040B0005" w:tentative="1">
+      <w:start w:val="1"/>
+      <w:numFmt w:val="bullet"/>
+      <w:lvlText w:val=""/>
+      <w:lvlJc w:val="left"/>
+      <w:pPr>
+        <w:ind w:left="6480" w:hanging="360"/>
+      </w:pPr>
+      <w:rPr>
+        <w:rFonts w:ascii="Wingdings" w:hAnsi="Wingdings" w:hint="default"/>
+      </w:rPr>
+    </w:lvl>
+  </w:abstractNum>
   <w:num w:numId="1" w16cid:durableId="824472859">
+    <w:abstractNumId w:val="1"/>
+  </w:num>
+  <w:num w:numId="2" w16cid:durableId="464930809">
+    <w:abstractNumId w:val="2"/>
+  </w:num>
+  <w:num w:numId="3" w16cid:durableId="1358503960">
+    <w:abstractNumId w:val="3"/>
+  </w:num>
+  <w:num w:numId="4" w16cid:durableId="1472558518">
     <w:abstractNumId w:val="0"/>
   </w:num>
 </w:numbering>
 </file>
 
 <file path=word/styles.xml><?xml version="1.0" encoding="utf-8"?>
-<w:styles xmlns:mc="http://schemas.openxmlformats.org/markup-compatibility/2006" xmlns:r="http://schemas.openxmlformats.org/officeDocument/2006/relationships" xmlns:w="http://schemas.openxmlformats.org/wordprocessingml/2006/main" xmlns:w14="http://schemas.microsoft.com/office/word/2010/wordml" xmlns:w15="http://schemas.microsoft.com/office/word/2012/wordml" xmlns:w16cex="http://schemas.microsoft.com/office/word/2018/wordml/cex" xmlns:w16cid="http://schemas.microsoft.com/office/word/2016/wordml/cid" xmlns:w16="http://schemas.microsoft.com/office/word/2018/wordml" xmlns:w16sdtdh="http://schemas.microsoft.com/office/word/2020/wordml/sdtdatahash" xmlns:w16se="http://schemas.microsoft.com/office/word/2015/wordml/symex" mc:Ignorable="w14 w15 w16se w16cid w16 w16cex w16sdtdh">
+<w:styles xmlns:mc="http://schemas.openxmlformats.org/markup-compatibility/2006" xmlns:r="http://schemas.openxmlformats.org/officeDocument/2006/relationships" xmlns:w="http://schemas.openxmlformats.org/wordprocessingml/2006/main" xmlns:w14="http://schemas.microsoft.com/office/word/2010/wordml" xmlns:w15="http://schemas.microsoft.com/office/word/2012/wordml" xmlns:w16cex="http://schemas.microsoft.com/office/word/2018/wordml/cex" xmlns:w16cid="http://schemas.microsoft.com/office/word/2016/wordml/cid" xmlns:w16="http://schemas.microsoft.com/office/word/2018/wordml" xmlns:w16du="http://schemas.microsoft.com/office/word/2023/wordml/word16du" xmlns:w16sdtdh="http://schemas.microsoft.com/office/word/2020/wordml/sdtdatahash" xmlns:w16se="http://schemas.microsoft.com/office/word/2015/wordml/symex" mc:Ignorable="w14 w15 w16se w16cid w16 w16cex w16sdtdh w16du">
   <w:docDefaults>
     <w:rPrDefault>
       <w:rPr>
@@ -1198,7 +1949,7 @@
         <w:kern w:val="2"/>
         <w:sz w:val="22"/>
         <w:szCs w:val="22"/>
-        <w:lang w:val="en-FI" w:eastAsia="en-US" w:bidi="ar-SA"/>
+        <w:lang w:eastAsia="en-US" w:bidi="ar-SA"/>
         <w14:ligatures w14:val="standardContextual"/>
       </w:rPr>
     </w:rPrDefault>
@@ -2455,4 +3206,16 @@
     </a:ext>
   </a:extLst>
 </a:theme>
+</file>
+
+<file path=customXml/item1.xml><?xml version="1.0" encoding="utf-8"?>
+<b:Sources xmlns:b="http://schemas.openxmlformats.org/officeDocument/2006/bibliography" xmlns="http://schemas.openxmlformats.org/officeDocument/2006/bibliography" SelectedStyle="\APASixthEditionOfficeOnline.xsl" StyleName="APA" Version="6"/>
+</file>
+
+<file path=customXml/itemProps1.xml><?xml version="1.0" encoding="utf-8"?>
+<ds:datastoreItem xmlns:ds="http://schemas.openxmlformats.org/officeDocument/2006/customXml" ds:itemID="{AB06781E-8D03-40BA-A28D-6F663F5E395B}">
+  <ds:schemaRefs>
+    <ds:schemaRef ds:uri="http://schemas.openxmlformats.org/officeDocument/2006/bibliography"/>
+  </ds:schemaRefs>
+</ds:datastoreItem>
 </file>
</xml_diff>